<commit_message>
Added a script to show the driving features
git-svn-id: https://quarchserver4.ds.quarch.com/svn/Software/Application%20Notes/AN-011%20-%20Driving%20signals%20on%20PCIe%20modules/Trunk@6793 265bcc82-57df-11dd-8522-2d0c19f12d9e
</commit_message>
<xml_diff>
--- a/AN-011-Driving CLKREQ,WAKE,PERST and similar on PCIe modules.docx
+++ b/AN-011-Driving CLKREQ,WAKE,PERST and similar on PCIe modules.docx
@@ -1,6 +1,6 @@
 
 <file path=word/document.xml><?xml version="1.0" encoding="utf-8"?>
-<w:document xmlns:wpc="http://schemas.microsoft.com/office/word/2010/wordprocessingCanvas" xmlns:mc="http://schemas.openxmlformats.org/markup-compatibility/2006" xmlns:o="urn:schemas-microsoft-com:office:office" xmlns:r="http://schemas.openxmlformats.org/officeDocument/2006/relationships" xmlns:m="http://schemas.openxmlformats.org/officeDocument/2006/math" xmlns:v="urn:schemas-microsoft-com:vml" xmlns:wp14="http://schemas.microsoft.com/office/word/2010/wordprocessingDrawing" xmlns:wp="http://schemas.openxmlformats.org/drawingml/2006/wordprocessingDrawing" xmlns:w10="urn:schemas-microsoft-com:office:word" xmlns:w="http://schemas.openxmlformats.org/wordprocessingml/2006/main" xmlns:w14="http://schemas.microsoft.com/office/word/2010/wordml" xmlns:w15="http://schemas.microsoft.com/office/word/2012/wordml" xmlns:wpg="http://schemas.microsoft.com/office/word/2010/wordprocessingGroup" xmlns:wpi="http://schemas.microsoft.com/office/word/2010/wordprocessingInk" xmlns:wne="http://schemas.microsoft.com/office/word/2006/wordml" xmlns:wps="http://schemas.microsoft.com/office/word/2010/wordprocessingShape" mc:Ignorable="w14 w15 wp14">
+<w:document xmlns:wpc="http://schemas.microsoft.com/office/word/2010/wordprocessingCanvas" xmlns:cx="http://schemas.microsoft.com/office/drawing/2014/chartex" xmlns:cx1="http://schemas.microsoft.com/office/drawing/2015/9/8/chartex" xmlns:cx2="http://schemas.microsoft.com/office/drawing/2015/10/21/chartex" xmlns:cx3="http://schemas.microsoft.com/office/drawing/2016/5/9/chartex" xmlns:cx4="http://schemas.microsoft.com/office/drawing/2016/5/10/chartex" xmlns:cx5="http://schemas.microsoft.com/office/drawing/2016/5/11/chartex" xmlns:cx6="http://schemas.microsoft.com/office/drawing/2016/5/12/chartex" xmlns:cx7="http://schemas.microsoft.com/office/drawing/2016/5/13/chartex" xmlns:cx8="http://schemas.microsoft.com/office/drawing/2016/5/14/chartex" xmlns:mc="http://schemas.openxmlformats.org/markup-compatibility/2006" xmlns:aink="http://schemas.microsoft.com/office/drawing/2016/ink" xmlns:am3d="http://schemas.microsoft.com/office/drawing/2017/model3d" xmlns:o="urn:schemas-microsoft-com:office:office" xmlns:oel="http://schemas.microsoft.com/office/2019/extlst" xmlns:r="http://schemas.openxmlformats.org/officeDocument/2006/relationships" xmlns:m="http://schemas.openxmlformats.org/officeDocument/2006/math" xmlns:v="urn:schemas-microsoft-com:vml" xmlns:wp14="http://schemas.microsoft.com/office/word/2010/wordprocessingDrawing" xmlns:wp="http://schemas.openxmlformats.org/drawingml/2006/wordprocessingDrawing" xmlns:w10="urn:schemas-microsoft-com:office:word" xmlns:w="http://schemas.openxmlformats.org/wordprocessingml/2006/main" xmlns:w14="http://schemas.microsoft.com/office/word/2010/wordml" xmlns:w15="http://schemas.microsoft.com/office/word/2012/wordml" xmlns:w16cex="http://schemas.microsoft.com/office/word/2018/wordml/cex" xmlns:w16cid="http://schemas.microsoft.com/office/word/2016/wordml/cid" xmlns:w16="http://schemas.microsoft.com/office/word/2018/wordml" xmlns:w16sdtdh="http://schemas.microsoft.com/office/word/2020/wordml/sdtdatahash" xmlns:w16se="http://schemas.microsoft.com/office/word/2015/wordml/symex" xmlns:wpg="http://schemas.microsoft.com/office/word/2010/wordprocessingGroup" xmlns:wpi="http://schemas.microsoft.com/office/word/2010/wordprocessingInk" xmlns:wne="http://schemas.microsoft.com/office/word/2006/wordml" xmlns:wps="http://schemas.microsoft.com/office/word/2010/wordprocessingShape" mc:Ignorable="w14 w15 w16se w16cid w16 w16cex w16sdtdh wp14">
   <w:background w:color="FFFFFF"/>
   <w:body>
     <w:p>
@@ -12,6 +12,7 @@
       <w:bookmarkStart w:id="2" w:name="_Toc428883732"/>
       <w:bookmarkStart w:id="3" w:name="_Toc435109746"/>
       <w:bookmarkStart w:id="4" w:name="_Toc464042087"/>
+      <w:bookmarkStart w:id="5" w:name="_Toc127366526"/>
       <w:r>
         <w:t>Application Note</w:t>
       </w:r>
@@ -38,12 +39,13 @@
         <w:t>1</w:t>
       </w:r>
       <w:bookmarkEnd w:id="4"/>
+      <w:bookmarkEnd w:id="5"/>
     </w:p>
     <w:p>
       <w:pPr>
         <w:pStyle w:val="Heading1"/>
       </w:pPr>
-      <w:bookmarkStart w:id="5" w:name="_Toc464042088"/>
+      <w:bookmarkStart w:id="6" w:name="_Toc127366527"/>
       <w:r>
         <w:t>D</w:t>
       </w:r>
@@ -51,31 +53,37 @@
         <w:t>riving</w:t>
       </w:r>
       <w:r>
-        <w:t xml:space="preserve"> CLKREQ, WAKE, PERST and similar on PCIe Modules</w:t>
-      </w:r>
-      <w:bookmarkEnd w:id="5"/>
+        <w:t xml:space="preserve"> CLKREQ, WAKE, PERST and similar on </w:t>
+      </w:r>
+      <w:r>
+        <w:t>Breaker</w:t>
+      </w:r>
+      <w:r>
+        <w:t xml:space="preserve"> Modules</w:t>
+      </w:r>
+      <w:bookmarkEnd w:id="6"/>
     </w:p>
     <w:p>
       <w:pPr>
         <w:pStyle w:val="Heading1"/>
       </w:pPr>
-      <w:bookmarkStart w:id="6" w:name="_Toc428872837"/>
-      <w:bookmarkStart w:id="7" w:name="_Toc428883316"/>
-      <w:bookmarkStart w:id="8" w:name="_Toc428883734"/>
-      <w:bookmarkStart w:id="9" w:name="_Toc464042089"/>
-      <w:r>
-        <w:t>October</w:t>
-      </w:r>
-      <w:r>
-        <w:t>, 201</w:t>
-      </w:r>
-      <w:bookmarkEnd w:id="6"/>
+      <w:bookmarkStart w:id="7" w:name="_Toc428872837"/>
+      <w:bookmarkStart w:id="8" w:name="_Toc428883316"/>
+      <w:bookmarkStart w:id="9" w:name="_Toc428883734"/>
+      <w:bookmarkStart w:id="10" w:name="_Toc127366528"/>
+      <w:r>
+        <w:t>February</w:t>
+      </w:r>
+      <w:r>
+        <w:t>, 20</w:t>
+      </w:r>
       <w:bookmarkEnd w:id="7"/>
       <w:bookmarkEnd w:id="8"/>
-      <w:r>
-        <w:t>6</w:t>
-      </w:r>
       <w:bookmarkEnd w:id="9"/>
+      <w:r>
+        <w:t>22</w:t>
+      </w:r>
+      <w:bookmarkEnd w:id="10"/>
     </w:p>
     <w:p/>
     <w:p>
@@ -136,14 +144,14 @@
               <w:lang w:eastAsia="en-GB"/>
             </w:rPr>
           </w:pPr>
-          <w:hyperlink w:anchor="_Toc464042088" w:history="1">
+          <w:hyperlink w:anchor="_Toc127366529" w:history="1">
             <w:r>
               <w:rPr>
                 <w:rStyle w:val="Hyperlink"/>
                 <w:noProof/>
                 <w:lang w:bidi="en-US"/>
               </w:rPr>
-              <w:t>Driving CLKREQ, WAKE, PERST and similar on PCIe Modules</w:t>
+              <w:t>Introduction</w:t>
             </w:r>
             <w:r>
               <w:rPr>
@@ -164,145 +172,7 @@
                 <w:noProof/>
                 <w:webHidden/>
               </w:rPr>
-              <w:instrText xml:space="preserve"> PAGEREF _Toc464042088 \h </w:instrText>
-            </w:r>
-            <w:r>
-              <w:rPr>
-                <w:noProof/>
-                <w:webHidden/>
-              </w:rPr>
-            </w:r>
-            <w:r>
-              <w:rPr>
-                <w:noProof/>
-                <w:webHidden/>
-              </w:rPr>
-              <w:fldChar w:fldCharType="separate"/>
-            </w:r>
-            <w:r>
-              <w:rPr>
-                <w:noProof/>
-                <w:webHidden/>
-              </w:rPr>
-              <w:t>1</w:t>
-            </w:r>
-            <w:r>
-              <w:rPr>
-                <w:noProof/>
-                <w:webHidden/>
-              </w:rPr>
-              <w:fldChar w:fldCharType="end"/>
-            </w:r>
-          </w:hyperlink>
-        </w:p>
-        <w:p>
-          <w:pPr>
-            <w:pStyle w:val="TOC1"/>
-            <w:rPr>
-              <w:rFonts w:asciiTheme="minorHAnsi" w:hAnsiTheme="minorHAnsi"/>
-              <w:noProof/>
-              <w:sz w:val="22"/>
-              <w:lang w:eastAsia="en-GB"/>
-            </w:rPr>
-          </w:pPr>
-          <w:hyperlink w:anchor="_Toc464042089" w:history="1">
-            <w:r>
-              <w:rPr>
-                <w:rStyle w:val="Hyperlink"/>
-                <w:noProof/>
-                <w:lang w:bidi="en-US"/>
-              </w:rPr>
-              <w:t>October, 2016</w:t>
-            </w:r>
-            <w:r>
-              <w:rPr>
-                <w:noProof/>
-                <w:webHidden/>
-              </w:rPr>
-              <w:tab/>
-            </w:r>
-            <w:r>
-              <w:rPr>
-                <w:noProof/>
-                <w:webHidden/>
-              </w:rPr>
-              <w:fldChar w:fldCharType="begin"/>
-            </w:r>
-            <w:r>
-              <w:rPr>
-                <w:noProof/>
-                <w:webHidden/>
-              </w:rPr>
-              <w:instrText xml:space="preserve"> PAGEREF _Toc464042089 \h </w:instrText>
-            </w:r>
-            <w:r>
-              <w:rPr>
-                <w:noProof/>
-                <w:webHidden/>
-              </w:rPr>
-            </w:r>
-            <w:r>
-              <w:rPr>
-                <w:noProof/>
-                <w:webHidden/>
-              </w:rPr>
-              <w:fldChar w:fldCharType="separate"/>
-            </w:r>
-            <w:r>
-              <w:rPr>
-                <w:noProof/>
-                <w:webHidden/>
-              </w:rPr>
-              <w:t>1</w:t>
-            </w:r>
-            <w:r>
-              <w:rPr>
-                <w:noProof/>
-                <w:webHidden/>
-              </w:rPr>
-              <w:fldChar w:fldCharType="end"/>
-            </w:r>
-          </w:hyperlink>
-        </w:p>
-        <w:p>
-          <w:pPr>
-            <w:pStyle w:val="TOC1"/>
-            <w:rPr>
-              <w:rFonts w:asciiTheme="minorHAnsi" w:hAnsiTheme="minorHAnsi"/>
-              <w:noProof/>
-              <w:sz w:val="22"/>
-              <w:lang w:eastAsia="en-GB"/>
-            </w:rPr>
-          </w:pPr>
-          <w:hyperlink w:anchor="_Toc464042090" w:history="1">
-            <w:r>
-              <w:rPr>
-                <w:rStyle w:val="Hyperlink"/>
-                <w:noProof/>
-                <w:lang w:bidi="en-US"/>
-              </w:rPr>
-              <w:t>Introduction</w:t>
-            </w:r>
-            <w:r>
-              <w:rPr>
-                <w:noProof/>
-                <w:webHidden/>
-              </w:rPr>
-              <w:tab/>
-            </w:r>
-            <w:r>
-              <w:rPr>
-                <w:noProof/>
-                <w:webHidden/>
-              </w:rPr>
-              <w:fldChar w:fldCharType="begin"/>
-            </w:r>
-            <w:r>
-              <w:rPr>
-                <w:noProof/>
-                <w:webHidden/>
-              </w:rPr>
-              <w:instrText xml:space="preserve"> PAGEREF _Toc464042090 \h </w:instrText>
+              <w:instrText xml:space="preserve"> PAGEREF _Toc127366529 \h </w:instrText>
             </w:r>
             <w:r>
               <w:rPr>
@@ -346,7 +216,7 @@
               <w:lang w:eastAsia="en-GB"/>
             </w:rPr>
           </w:pPr>
-          <w:hyperlink w:anchor="_Toc464042091" w:history="1">
+          <w:hyperlink w:anchor="_Toc127366530" w:history="1">
             <w:r>
               <w:rPr>
                 <w:rStyle w:val="Hyperlink"/>
@@ -373,7 +243,7 @@
                 <w:noProof/>
                 <w:webHidden/>
               </w:rPr>
-              <w:instrText xml:space="preserve"> PAGEREF _Toc464042091 \h </w:instrText>
+              <w:instrText xml:space="preserve"> PAGEREF _Toc127366530 \h </w:instrText>
             </w:r>
             <w:r>
               <w:rPr>
@@ -417,13 +287,13 @@
               <w:lang w:eastAsia="en-GB"/>
             </w:rPr>
           </w:pPr>
-          <w:hyperlink w:anchor="_Toc464042092" w:history="1">
+          <w:hyperlink w:anchor="_Toc127366531" w:history="1">
             <w:r>
               <w:rPr>
                 <w:rStyle w:val="Hyperlink"/>
                 <w:noProof/>
               </w:rPr>
-              <w:t>Set-up</w:t>
+              <w:t>Signal Control</w:t>
             </w:r>
             <w:r>
               <w:rPr>
@@ -444,7 +314,7 @@
                 <w:noProof/>
                 <w:webHidden/>
               </w:rPr>
-              <w:instrText xml:space="preserve"> PAGEREF _Toc464042092 \h </w:instrText>
+              <w:instrText xml:space="preserve"> PAGEREF _Toc127366531 \h </w:instrText>
             </w:r>
             <w:r>
               <w:rPr>
@@ -464,7 +334,7 @@
                 <w:noProof/>
                 <w:webHidden/>
               </w:rPr>
-              <w:t>4</w:t>
+              <w:t>5</w:t>
             </w:r>
             <w:r>
               <w:rPr>
@@ -488,13 +358,13 @@
               <w:lang w:eastAsia="en-GB"/>
             </w:rPr>
           </w:pPr>
-          <w:hyperlink w:anchor="_Toc464042093" w:history="1">
+          <w:hyperlink w:anchor="_Toc127366532" w:history="1">
             <w:r>
               <w:rPr>
                 <w:rStyle w:val="Hyperlink"/>
                 <w:noProof/>
               </w:rPr>
-              <w:t>Control Options</w:t>
+              <w:t>The Basics</w:t>
             </w:r>
             <w:r>
               <w:rPr>
@@ -515,7 +385,7 @@
                 <w:noProof/>
                 <w:webHidden/>
               </w:rPr>
-              <w:instrText xml:space="preserve"> PAGEREF _Toc464042093 \h </w:instrText>
+              <w:instrText xml:space="preserve"> PAGEREF _Toc127366532 \h </w:instrText>
             </w:r>
             <w:r>
               <w:rPr>
@@ -535,7 +405,149 @@
                 <w:noProof/>
                 <w:webHidden/>
               </w:rPr>
-              <w:t>4</w:t>
+              <w:t>5</w:t>
+            </w:r>
+            <w:r>
+              <w:rPr>
+                <w:noProof/>
+                <w:webHidden/>
+              </w:rPr>
+              <w:fldChar w:fldCharType="end"/>
+            </w:r>
+          </w:hyperlink>
+        </w:p>
+        <w:p>
+          <w:pPr>
+            <w:pStyle w:val="TOC3"/>
+            <w:tabs>
+              <w:tab w:val="right" w:leader="dot" w:pos="10790"/>
+            </w:tabs>
+            <w:rPr>
+              <w:rFonts w:asciiTheme="minorHAnsi" w:hAnsiTheme="minorHAnsi"/>
+              <w:noProof/>
+              <w:sz w:val="22"/>
+              <w:lang w:eastAsia="en-GB"/>
+            </w:rPr>
+          </w:pPr>
+          <w:hyperlink w:anchor="_Toc127366533" w:history="1">
+            <w:r>
+              <w:rPr>
+                <w:rStyle w:val="Hyperlink"/>
+                <w:noProof/>
+              </w:rPr>
+              <w:t>Driving Options</w:t>
+            </w:r>
+            <w:r>
+              <w:rPr>
+                <w:noProof/>
+                <w:webHidden/>
+              </w:rPr>
+              <w:tab/>
+            </w:r>
+            <w:r>
+              <w:rPr>
+                <w:noProof/>
+                <w:webHidden/>
+              </w:rPr>
+              <w:fldChar w:fldCharType="begin"/>
+            </w:r>
+            <w:r>
+              <w:rPr>
+                <w:noProof/>
+                <w:webHidden/>
+              </w:rPr>
+              <w:instrText xml:space="preserve"> PAGEREF _Toc127366533 \h </w:instrText>
+            </w:r>
+            <w:r>
+              <w:rPr>
+                <w:noProof/>
+                <w:webHidden/>
+              </w:rPr>
+            </w:r>
+            <w:r>
+              <w:rPr>
+                <w:noProof/>
+                <w:webHidden/>
+              </w:rPr>
+              <w:fldChar w:fldCharType="separate"/>
+            </w:r>
+            <w:r>
+              <w:rPr>
+                <w:noProof/>
+                <w:webHidden/>
+              </w:rPr>
+              <w:t>6</w:t>
+            </w:r>
+            <w:r>
+              <w:rPr>
+                <w:noProof/>
+                <w:webHidden/>
+              </w:rPr>
+              <w:fldChar w:fldCharType="end"/>
+            </w:r>
+          </w:hyperlink>
+        </w:p>
+        <w:p>
+          <w:pPr>
+            <w:pStyle w:val="TOC3"/>
+            <w:tabs>
+              <w:tab w:val="right" w:leader="dot" w:pos="10790"/>
+            </w:tabs>
+            <w:rPr>
+              <w:rFonts w:asciiTheme="minorHAnsi" w:hAnsiTheme="minorHAnsi"/>
+              <w:noProof/>
+              <w:sz w:val="22"/>
+              <w:lang w:eastAsia="en-GB"/>
+            </w:rPr>
+          </w:pPr>
+          <w:hyperlink w:anchor="_Toc127366534" w:history="1">
+            <w:r>
+              <w:rPr>
+                <w:rStyle w:val="Hyperlink"/>
+                <w:noProof/>
+              </w:rPr>
+              <w:t>Events that trigger driving</w:t>
+            </w:r>
+            <w:r>
+              <w:rPr>
+                <w:noProof/>
+                <w:webHidden/>
+              </w:rPr>
+              <w:tab/>
+            </w:r>
+            <w:r>
+              <w:rPr>
+                <w:noProof/>
+                <w:webHidden/>
+              </w:rPr>
+              <w:fldChar w:fldCharType="begin"/>
+            </w:r>
+            <w:r>
+              <w:rPr>
+                <w:noProof/>
+                <w:webHidden/>
+              </w:rPr>
+              <w:instrText xml:space="preserve"> PAGEREF _Toc127366534 \h </w:instrText>
+            </w:r>
+            <w:r>
+              <w:rPr>
+                <w:noProof/>
+                <w:webHidden/>
+              </w:rPr>
+            </w:r>
+            <w:r>
+              <w:rPr>
+                <w:noProof/>
+                <w:webHidden/>
+              </w:rPr>
+              <w:fldChar w:fldCharType="separate"/>
+            </w:r>
+            <w:r>
+              <w:rPr>
+                <w:noProof/>
+                <w:webHidden/>
+              </w:rPr>
+              <w:t>7</w:t>
             </w:r>
             <w:r>
               <w:rPr>
@@ -559,13 +571,13 @@
               <w:lang w:eastAsia="en-GB"/>
             </w:rPr>
           </w:pPr>
-          <w:hyperlink w:anchor="_Toc464042094" w:history="1">
+          <w:hyperlink w:anchor="_Toc127366535" w:history="1">
             <w:r>
               <w:rPr>
                 <w:rStyle w:val="Hyperlink"/>
                 <w:noProof/>
               </w:rPr>
-              <w:t>Signal Control</w:t>
+              <w:t>Driving Examples</w:t>
             </w:r>
             <w:r>
               <w:rPr>
@@ -586,7 +598,7 @@
                 <w:noProof/>
                 <w:webHidden/>
               </w:rPr>
-              <w:instrText xml:space="preserve"> PAGEREF _Toc464042094 \h </w:instrText>
+              <w:instrText xml:space="preserve"> PAGEREF _Toc127366535 \h </w:instrText>
             </w:r>
             <w:r>
               <w:rPr>
@@ -606,7 +618,7 @@
                 <w:noProof/>
                 <w:webHidden/>
               </w:rPr>
-              <w:t>5</w:t>
+              <w:t>8</w:t>
             </w:r>
             <w:r>
               <w:rPr>
@@ -630,13 +642,13 @@
               <w:lang w:eastAsia="en-GB"/>
             </w:rPr>
           </w:pPr>
-          <w:hyperlink w:anchor="_Toc464042095" w:history="1">
+          <w:hyperlink w:anchor="_Toc127366536" w:history="1">
             <w:r>
               <w:rPr>
                 <w:rStyle w:val="Hyperlink"/>
                 <w:noProof/>
               </w:rPr>
-              <w:t>The Basics</w:t>
+              <w:t>Assert a signal for a set time</w:t>
             </w:r>
             <w:r>
               <w:rPr>
@@ -657,7 +669,7 @@
                 <w:noProof/>
                 <w:webHidden/>
               </w:rPr>
-              <w:instrText xml:space="preserve"> PAGEREF _Toc464042095 \h </w:instrText>
+              <w:instrText xml:space="preserve"> PAGEREF _Toc127366536 \h </w:instrText>
             </w:r>
             <w:r>
               <w:rPr>
@@ -677,7 +689,7 @@
                 <w:noProof/>
                 <w:webHidden/>
               </w:rPr>
-              <w:t>5</w:t>
+              <w:t>8</w:t>
             </w:r>
             <w:r>
               <w:rPr>
@@ -701,13 +713,13 @@
               <w:lang w:eastAsia="en-GB"/>
             </w:rPr>
           </w:pPr>
-          <w:hyperlink w:anchor="_Toc464042096" w:history="1">
+          <w:hyperlink w:anchor="_Toc127366537" w:history="1">
             <w:r>
               <w:rPr>
                 <w:rStyle w:val="Hyperlink"/>
                 <w:noProof/>
               </w:rPr>
-              <w:t>Driving Options – QTL1630/QTL1688</w:t>
+              <w:t>Drive a signal into a set state</w:t>
             </w:r>
             <w:r>
               <w:rPr>
@@ -728,291 +740,7 @@
                 <w:noProof/>
                 <w:webHidden/>
               </w:rPr>
-              <w:instrText xml:space="preserve"> PAGEREF _Toc464042096 \h </w:instrText>
-            </w:r>
-            <w:r>
-              <w:rPr>
-                <w:noProof/>
-                <w:webHidden/>
-              </w:rPr>
-            </w:r>
-            <w:r>
-              <w:rPr>
-                <w:noProof/>
-                <w:webHidden/>
-              </w:rPr>
-              <w:fldChar w:fldCharType="separate"/>
-            </w:r>
-            <w:r>
-              <w:rPr>
-                <w:noProof/>
-                <w:webHidden/>
-              </w:rPr>
-              <w:t>6</w:t>
-            </w:r>
-            <w:r>
-              <w:rPr>
-                <w:noProof/>
-                <w:webHidden/>
-              </w:rPr>
-              <w:fldChar w:fldCharType="end"/>
-            </w:r>
-          </w:hyperlink>
-        </w:p>
-        <w:p>
-          <w:pPr>
-            <w:pStyle w:val="TOC3"/>
-            <w:tabs>
-              <w:tab w:val="right" w:leader="dot" w:pos="10790"/>
-            </w:tabs>
-            <w:rPr>
-              <w:rFonts w:asciiTheme="minorHAnsi" w:hAnsiTheme="minorHAnsi"/>
-              <w:noProof/>
-              <w:sz w:val="22"/>
-              <w:lang w:eastAsia="en-GB"/>
-            </w:rPr>
-          </w:pPr>
-          <w:hyperlink w:anchor="_Toc464042097" w:history="1">
-            <w:r>
-              <w:rPr>
-                <w:rStyle w:val="Hyperlink"/>
-                <w:noProof/>
-              </w:rPr>
-              <w:t>Events that trigger driving</w:t>
-            </w:r>
-            <w:r>
-              <w:rPr>
-                <w:noProof/>
-                <w:webHidden/>
-              </w:rPr>
-              <w:tab/>
-            </w:r>
-            <w:r>
-              <w:rPr>
-                <w:noProof/>
-                <w:webHidden/>
-              </w:rPr>
-              <w:fldChar w:fldCharType="begin"/>
-            </w:r>
-            <w:r>
-              <w:rPr>
-                <w:noProof/>
-                <w:webHidden/>
-              </w:rPr>
-              <w:instrText xml:space="preserve"> PAGEREF _Toc464042097 \h </w:instrText>
-            </w:r>
-            <w:r>
-              <w:rPr>
-                <w:noProof/>
-                <w:webHidden/>
-              </w:rPr>
-            </w:r>
-            <w:r>
-              <w:rPr>
-                <w:noProof/>
-                <w:webHidden/>
-              </w:rPr>
-              <w:fldChar w:fldCharType="separate"/>
-            </w:r>
-            <w:r>
-              <w:rPr>
-                <w:noProof/>
-                <w:webHidden/>
-              </w:rPr>
-              <w:t>7</w:t>
-            </w:r>
-            <w:r>
-              <w:rPr>
-                <w:noProof/>
-                <w:webHidden/>
-              </w:rPr>
-              <w:fldChar w:fldCharType="end"/>
-            </w:r>
-          </w:hyperlink>
-        </w:p>
-        <w:p>
-          <w:pPr>
-            <w:pStyle w:val="TOC2"/>
-            <w:tabs>
-              <w:tab w:val="right" w:leader="dot" w:pos="10790"/>
-            </w:tabs>
-            <w:rPr>
-              <w:rFonts w:asciiTheme="minorHAnsi" w:hAnsiTheme="minorHAnsi"/>
-              <w:noProof/>
-              <w:sz w:val="22"/>
-              <w:lang w:eastAsia="en-GB"/>
-            </w:rPr>
-          </w:pPr>
-          <w:hyperlink w:anchor="_Toc464042098" w:history="1">
-            <w:r>
-              <w:rPr>
-                <w:rStyle w:val="Hyperlink"/>
-                <w:noProof/>
-              </w:rPr>
-              <w:t>Driving Examples</w:t>
-            </w:r>
-            <w:r>
-              <w:rPr>
-                <w:noProof/>
-                <w:webHidden/>
-              </w:rPr>
-              <w:tab/>
-            </w:r>
-            <w:r>
-              <w:rPr>
-                <w:noProof/>
-                <w:webHidden/>
-              </w:rPr>
-              <w:fldChar w:fldCharType="begin"/>
-            </w:r>
-            <w:r>
-              <w:rPr>
-                <w:noProof/>
-                <w:webHidden/>
-              </w:rPr>
-              <w:instrText xml:space="preserve"> PAGEREF _Toc464042098 \h </w:instrText>
-            </w:r>
-            <w:r>
-              <w:rPr>
-                <w:noProof/>
-                <w:webHidden/>
-              </w:rPr>
-            </w:r>
-            <w:r>
-              <w:rPr>
-                <w:noProof/>
-                <w:webHidden/>
-              </w:rPr>
-              <w:fldChar w:fldCharType="separate"/>
-            </w:r>
-            <w:r>
-              <w:rPr>
-                <w:noProof/>
-                <w:webHidden/>
-              </w:rPr>
-              <w:t>8</w:t>
-            </w:r>
-            <w:r>
-              <w:rPr>
-                <w:noProof/>
-                <w:webHidden/>
-              </w:rPr>
-              <w:fldChar w:fldCharType="end"/>
-            </w:r>
-          </w:hyperlink>
-        </w:p>
-        <w:p>
-          <w:pPr>
-            <w:pStyle w:val="TOC3"/>
-            <w:tabs>
-              <w:tab w:val="right" w:leader="dot" w:pos="10790"/>
-            </w:tabs>
-            <w:rPr>
-              <w:rFonts w:asciiTheme="minorHAnsi" w:hAnsiTheme="minorHAnsi"/>
-              <w:noProof/>
-              <w:sz w:val="22"/>
-              <w:lang w:eastAsia="en-GB"/>
-            </w:rPr>
-          </w:pPr>
-          <w:hyperlink w:anchor="_Toc464042099" w:history="1">
-            <w:r>
-              <w:rPr>
-                <w:rStyle w:val="Hyperlink"/>
-                <w:noProof/>
-              </w:rPr>
-              <w:t>Assert a signal for a set time</w:t>
-            </w:r>
-            <w:r>
-              <w:rPr>
-                <w:noProof/>
-                <w:webHidden/>
-              </w:rPr>
-              <w:tab/>
-            </w:r>
-            <w:r>
-              <w:rPr>
-                <w:noProof/>
-                <w:webHidden/>
-              </w:rPr>
-              <w:fldChar w:fldCharType="begin"/>
-            </w:r>
-            <w:r>
-              <w:rPr>
-                <w:noProof/>
-                <w:webHidden/>
-              </w:rPr>
-              <w:instrText xml:space="preserve"> PAGEREF _Toc464042099 \h </w:instrText>
-            </w:r>
-            <w:r>
-              <w:rPr>
-                <w:noProof/>
-                <w:webHidden/>
-              </w:rPr>
-            </w:r>
-            <w:r>
-              <w:rPr>
-                <w:noProof/>
-                <w:webHidden/>
-              </w:rPr>
-              <w:fldChar w:fldCharType="separate"/>
-            </w:r>
-            <w:r>
-              <w:rPr>
-                <w:noProof/>
-                <w:webHidden/>
-              </w:rPr>
-              <w:t>8</w:t>
-            </w:r>
-            <w:r>
-              <w:rPr>
-                <w:noProof/>
-                <w:webHidden/>
-              </w:rPr>
-              <w:fldChar w:fldCharType="end"/>
-            </w:r>
-          </w:hyperlink>
-        </w:p>
-        <w:p>
-          <w:pPr>
-            <w:pStyle w:val="TOC3"/>
-            <w:tabs>
-              <w:tab w:val="right" w:leader="dot" w:pos="10790"/>
-            </w:tabs>
-            <w:rPr>
-              <w:rFonts w:asciiTheme="minorHAnsi" w:hAnsiTheme="minorHAnsi"/>
-              <w:noProof/>
-              <w:sz w:val="22"/>
-              <w:lang w:eastAsia="en-GB"/>
-            </w:rPr>
-          </w:pPr>
-          <w:hyperlink w:anchor="_Toc464042100" w:history="1">
-            <w:r>
-              <w:rPr>
-                <w:rStyle w:val="Hyperlink"/>
-                <w:noProof/>
-              </w:rPr>
-              <w:t>Drive a signal into a set state</w:t>
-            </w:r>
-            <w:r>
-              <w:rPr>
-                <w:noProof/>
-                <w:webHidden/>
-              </w:rPr>
-              <w:tab/>
-            </w:r>
-            <w:r>
-              <w:rPr>
-                <w:noProof/>
-                <w:webHidden/>
-              </w:rPr>
-              <w:fldChar w:fldCharType="begin"/>
-            </w:r>
-            <w:r>
-              <w:rPr>
-                <w:noProof/>
-                <w:webHidden/>
-              </w:rPr>
-              <w:instrText xml:space="preserve"> PAGEREF _Toc464042100 \h </w:instrText>
+              <w:instrText xml:space="preserve"> PAGEREF _Toc127366537 \h </w:instrText>
             </w:r>
             <w:r>
               <w:rPr>
@@ -1082,12 +810,12 @@
       <w:pPr>
         <w:pStyle w:val="Heading1"/>
       </w:pPr>
-      <w:bookmarkStart w:id="10" w:name="_Toc464042090"/>
+      <w:bookmarkStart w:id="11" w:name="_Toc127366529"/>
       <w:r>
         <w:lastRenderedPageBreak/>
         <w:t>Introduction</w:t>
       </w:r>
-      <w:bookmarkEnd w:id="10"/>
+      <w:bookmarkEnd w:id="11"/>
     </w:p>
     <w:p/>
     <w:p>
@@ -1122,6 +850,9 @@
         </w:rPr>
       </w:pPr>
       <w:r>
+        <w:t>The included script has examples of resetting a drive by asserting the PERST signal using the driving feature</w:t>
+      </w:r>
+      <w:r>
         <w:br w:type="page"/>
       </w:r>
     </w:p>
@@ -1129,12 +860,12 @@
       <w:pPr>
         <w:pStyle w:val="Heading2"/>
       </w:pPr>
-      <w:bookmarkStart w:id="11" w:name="_Toc464042091"/>
+      <w:bookmarkStart w:id="12" w:name="_Toc127366530"/>
       <w:r>
         <w:lastRenderedPageBreak/>
         <w:t>Requirements</w:t>
       </w:r>
-      <w:bookmarkEnd w:id="11"/>
+      <w:bookmarkEnd w:id="12"/>
     </w:p>
     <w:p/>
     <w:p>
@@ -1149,7 +880,10 @@
         <w:t xml:space="preserve">Quarch </w:t>
       </w:r>
       <w:r>
-        <w:t>PCIe Module which supports driving:</w:t>
+        <w:t>Breaker</w:t>
+      </w:r>
+      <w:r>
+        <w:t xml:space="preserve"> Module which supports driving:</w:t>
       </w:r>
     </w:p>
     <w:p>
@@ -1197,520 +931,20 @@
         </w:numPr>
       </w:pPr>
       <w:r>
-        <w:t>QTL2034 (All versions)</w:t>
+        <w:t>All Gen4 and Gen5 PCIe modules</w:t>
       </w:r>
     </w:p>
     <w:p>
       <w:pPr>
         <w:pStyle w:val="BodyText"/>
-        <w:numPr>
-          <w:ilvl w:val="0"/>
-          <w:numId w:val="7"/>
-        </w:numPr>
-      </w:pPr>
-      <w:r>
-        <w:t xml:space="preserve">Host </w:t>
-      </w:r>
-      <w:r>
-        <w:t>PC</w:t>
-      </w:r>
-      <w:r>
-        <w:t xml:space="preserve"> </w:t>
-      </w:r>
-      <w:r>
-        <w:t xml:space="preserve">(with </w:t>
-      </w:r>
-      <w:r>
-        <w:t>drivers installed</w:t>
-      </w:r>
-      <w:r>
-        <w:t>, if using USB control)</w:t>
-      </w:r>
-    </w:p>
-    <w:p>
-      <w:pPr>
-        <w:pStyle w:val="BodyText"/>
-        <w:numPr>
-          <w:ilvl w:val="0"/>
-          <w:numId w:val="7"/>
-        </w:numPr>
-      </w:pPr>
-      <w:r>
-        <w:t>An appropriate script or terminal able to connect and issue commands</w:t>
-      </w:r>
-    </w:p>
-    <w:p>
-      <w:pPr>
-        <w:pStyle w:val="Heading2"/>
-      </w:pPr>
-    </w:p>
-    <w:p>
-      <w:pPr>
-        <w:pStyle w:val="Heading2"/>
-      </w:pPr>
-      <w:bookmarkStart w:id="12" w:name="_Toc464042092"/>
-      <w:r>
-        <w:t>Set</w:t>
-      </w:r>
-      <w:r>
-        <w:t>-</w:t>
-      </w:r>
-      <w:r>
-        <w:t>up</w:t>
-      </w:r>
-      <w:bookmarkEnd w:id="12"/>
-    </w:p>
-    <w:p>
-      <w:r>
-        <w:rPr>
-          <w:noProof/>
-          <w:lang w:eastAsia="en-GB"/>
-        </w:rPr>
-        <mc:AlternateContent>
-          <mc:Choice Requires="wpg">
-            <w:drawing>
-              <wp:anchor distT="0" distB="0" distL="114300" distR="114300" simplePos="0" relativeHeight="251678720" behindDoc="0" locked="0" layoutInCell="1" allowOverlap="1">
-                <wp:simplePos x="0" y="0"/>
-                <wp:positionH relativeFrom="column">
-                  <wp:posOffset>210710</wp:posOffset>
-                </wp:positionH>
-                <wp:positionV relativeFrom="paragraph">
-                  <wp:posOffset>127690</wp:posOffset>
-                </wp:positionV>
-                <wp:extent cx="6046973" cy="1061149"/>
-                <wp:effectExtent l="0" t="0" r="11430" b="24765"/>
-                <wp:wrapNone/>
-                <wp:docPr id="7" name="Group 7"/>
-                <wp:cNvGraphicFramePr/>
-                <a:graphic xmlns:a="http://schemas.openxmlformats.org/drawingml/2006/main">
-                  <a:graphicData uri="http://schemas.microsoft.com/office/word/2010/wordprocessingGroup">
-                    <wpg:wgp>
-                      <wpg:cNvGrpSpPr/>
-                      <wpg:grpSpPr>
-                        <a:xfrm>
-                          <a:off x="0" y="0"/>
-                          <a:ext cx="6046973" cy="1061149"/>
-                          <a:chOff x="0" y="-11877"/>
-                          <a:chExt cx="6122422" cy="625539"/>
-                        </a:xfrm>
-                      </wpg:grpSpPr>
-                      <wps:wsp>
-                        <wps:cNvPr id="217" name="Text Box 2"/>
-                        <wps:cNvSpPr txBox="1">
-                          <a:spLocks noChangeArrowheads="1"/>
-                        </wps:cNvSpPr>
-                        <wps:spPr bwMode="auto">
-                          <a:xfrm>
-                            <a:off x="0" y="15891"/>
-                            <a:ext cx="1693545" cy="555512"/>
-                          </a:xfrm>
-                          <a:prstGeom prst="rect">
-                            <a:avLst/>
-                          </a:prstGeom>
-                          <a:solidFill>
-                            <a:srgbClr val="FFFFFF"/>
-                          </a:solidFill>
-                          <a:ln w="9525">
-                            <a:solidFill>
-                              <a:srgbClr val="000000"/>
-                            </a:solidFill>
-                            <a:miter lim="800000"/>
-                            <a:headEnd/>
-                            <a:tailEnd/>
-                          </a:ln>
-                        </wps:spPr>
-                        <wps:txbx>
-                          <w:txbxContent>
-                            <w:p>
-                              <w:pPr>
-                                <w:jc w:val="center"/>
-                              </w:pPr>
-                            </w:p>
-                            <w:p>
-                              <w:pPr>
-                                <w:jc w:val="center"/>
-                              </w:pPr>
-                              <w:r>
-                                <w:t>Host</w:t>
-                              </w:r>
-                              <w:r>
-                                <w:t xml:space="preserve"> </w:t>
-                              </w:r>
-                              <w:r>
-                                <w:t>PC</w:t>
-                              </w:r>
-                            </w:p>
-                          </w:txbxContent>
-                        </wps:txbx>
-                        <wps:bodyPr rot="0" vert="horz" wrap="square" lIns="91440" tIns="45720" rIns="91440" bIns="45720" anchor="t" anchorCtr="0">
-                          <a:noAutofit/>
-                        </wps:bodyPr>
-                      </wps:wsp>
-                      <wps:wsp>
-                        <wps:cNvPr id="4" name="Text Box 2"/>
-                        <wps:cNvSpPr txBox="1">
-                          <a:spLocks noChangeArrowheads="1"/>
-                        </wps:cNvSpPr>
-                        <wps:spPr bwMode="auto">
-                          <a:xfrm>
-                            <a:off x="4428877" y="-11877"/>
-                            <a:ext cx="1693545" cy="625539"/>
-                          </a:xfrm>
-                          <a:prstGeom prst="rect">
-                            <a:avLst/>
-                          </a:prstGeom>
-                          <a:solidFill>
-                            <a:srgbClr val="FFFFFF"/>
-                          </a:solidFill>
-                          <a:ln w="9525">
-                            <a:solidFill>
-                              <a:srgbClr val="000000"/>
-                            </a:solidFill>
-                            <a:miter lim="800000"/>
-                            <a:headEnd/>
-                            <a:tailEnd/>
-                          </a:ln>
-                        </wps:spPr>
-                        <wps:txbx>
-                          <w:txbxContent>
-                            <w:p>
-                              <w:pPr>
-                                <w:jc w:val="center"/>
-                              </w:pPr>
-                              <w:r>
-                                <w:br/>
-                              </w:r>
-                              <w:r>
-                                <w:t>Quarch</w:t>
-                              </w:r>
-                              <w:r>
-                                <w:t xml:space="preserve"> </w:t>
-                              </w:r>
-                              <w:r>
-                                <w:t xml:space="preserve">Controller + PCIe </w:t>
-                              </w:r>
-                              <w:r>
-                                <w:t>Module</w:t>
-                              </w:r>
-                            </w:p>
-                          </w:txbxContent>
-                        </wps:txbx>
-                        <wps:bodyPr rot="0" vert="horz" wrap="square" lIns="91440" tIns="45720" rIns="91440" bIns="45720" anchor="t" anchorCtr="0">
-                          <a:noAutofit/>
-                        </wps:bodyPr>
-                      </wps:wsp>
-                      <wps:wsp>
-                        <wps:cNvPr id="5" name="Right Arrow 5"/>
-                        <wps:cNvSpPr/>
-                        <wps:spPr>
-                          <a:xfrm flipV="1">
-                            <a:off x="1682233" y="336605"/>
-                            <a:ext cx="2695770" cy="45720"/>
-                          </a:xfrm>
-                          <a:prstGeom prst="rightArrow">
-                            <a:avLst/>
-                          </a:prstGeom>
-                        </wps:spPr>
-                        <wps:style>
-                          <a:lnRef idx="2">
-                            <a:schemeClr val="accent1">
-                              <a:shade val="50000"/>
-                            </a:schemeClr>
-                          </a:lnRef>
-                          <a:fillRef idx="1">
-                            <a:schemeClr val="accent1"/>
-                          </a:fillRef>
-                          <a:effectRef idx="0">
-                            <a:schemeClr val="accent1"/>
-                          </a:effectRef>
-                          <a:fontRef idx="minor">
-                            <a:schemeClr val="lt1"/>
-                          </a:fontRef>
-                        </wps:style>
-                        <wps:bodyPr rot="0" spcFirstLastPara="0" vertOverflow="overflow" horzOverflow="overflow" vert="horz" wrap="square" lIns="91440" tIns="45720" rIns="91440" bIns="45720" numCol="1" spcCol="0" rtlCol="0" fromWordArt="0" anchor="ctr" anchorCtr="0" forceAA="0" compatLnSpc="1">
-                          <a:prstTxWarp prst="textNoShape">
-                            <a:avLst/>
-                          </a:prstTxWarp>
-                          <a:noAutofit/>
-                        </wps:bodyPr>
-                      </wps:wsp>
-                    </wpg:wgp>
-                  </a:graphicData>
-                </a:graphic>
-              </wp:anchor>
-            </w:drawing>
-          </mc:Choice>
-          <mc:Fallback>
-            <w:pict>
-              <v:group id="Group 7" o:spid="_x0000_s1026" style="position:absolute;margin-left:16.6pt;margin-top:10.05pt;width:476.15pt;height:83.55pt;z-index:251678720" coordorigin=",-118" coordsize="61224,6255" o:gfxdata="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">
-                <v:shapetype id="_x0000_t202" coordsize="21600,21600" o:spt="202" path="m,l,21600r21600,l21600,xe">
-                  <v:stroke joinstyle="miter"/>
-                  <v:path gradientshapeok="t" o:connecttype="rect"/>
-                </v:shapetype>
-                <v:shape id="_x0000_s1027" type="#_x0000_t202" style="position:absolute;top:158;width:16935;height:5556;visibility:visible;mso-wrap-style:square;v-text-anchor:top" o:gfxdata="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">
-                  <v:textbox>
-                    <w:txbxContent>
-                      <w:p>
-                        <w:pPr>
-                          <w:jc w:val="center"/>
-                        </w:pPr>
-                      </w:p>
-                      <w:p>
-                        <w:pPr>
-                          <w:jc w:val="center"/>
-                        </w:pPr>
-                        <w:r>
-                          <w:t>Host</w:t>
-                        </w:r>
-                        <w:r>
-                          <w:t xml:space="preserve"> </w:t>
-                        </w:r>
-                        <w:r>
-                          <w:t>PC</w:t>
-                        </w:r>
-                      </w:p>
-                    </w:txbxContent>
-                  </v:textbox>
-                </v:shape>
-                <v:shape id="_x0000_s1028" type="#_x0000_t202" style="position:absolute;left:44288;top:-118;width:16936;height:6254;visibility:visible;mso-wrap-style:square;v-text-anchor:top" o:gfxdata="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">
-                  <v:textbox>
-                    <w:txbxContent>
-                      <w:p>
-                        <w:pPr>
-                          <w:jc w:val="center"/>
-                        </w:pPr>
-                        <w:r>
-                          <w:br/>
-                        </w:r>
-                        <w:r>
-                          <w:t>Quarch</w:t>
-                        </w:r>
-                        <w:r>
-                          <w:t xml:space="preserve"> </w:t>
-                        </w:r>
-                        <w:r>
-                          <w:t xml:space="preserve">Controller + PCIe </w:t>
-                        </w:r>
-                        <w:r>
-                          <w:t>Module</w:t>
-                        </w:r>
-                      </w:p>
-                    </w:txbxContent>
-                  </v:textbox>
-                </v:shape>
-                <v:shapetype id="_x0000_t13" coordsize="21600,21600" o:spt="13" adj="16200,5400" path="m@0,l@0@1,0@1,0@2@0@2@0,21600,21600,10800xe">
-                  <v:stroke joinstyle="miter"/>
-                  <v:formulas>
-                    <v:f eqn="val #0"/>
-                    <v:f eqn="val #1"/>
-                    <v:f eqn="sum height 0 #1"/>
-                    <v:f eqn="sum 10800 0 #1"/>
-                    <v:f eqn="sum width 0 #0"/>
-                    <v:f eqn="prod @4 @3 10800"/>
-                    <v:f eqn="sum width 0 @5"/>
-                  </v:formulas>
-                  <v:path o:connecttype="custom" o:connectlocs="@0,0;0,10800;@0,21600;21600,10800" o:connectangles="270,180,90,0" textboxrect="0,@1,@6,@2"/>
-                  <v:handles>
-                    <v:h position="#0,#1" xrange="0,21600" yrange="0,10800"/>
-                  </v:handles>
-                </v:shapetype>
-                <v:shape id="Right Arrow 5" o:spid="_x0000_s1029" type="#_x0000_t13" style="position:absolute;left:16822;top:3366;width:26958;height:457;flip:y;visibility:visible;mso-wrap-style:square;v-text-anchor:middle" o:gfxdata="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" adj="21417" fillcolor="#4f81bd [3204]" strokecolor="#243f60 [1604]" strokeweight="2pt"/>
-              </v:group>
-            </w:pict>
-          </mc:Fallback>
-        </mc:AlternateContent>
-      </w:r>
-    </w:p>
-    <w:p>
-      <w:r>
-        <w:rPr>
-          <w:noProof/>
-          <w:lang w:eastAsia="en-GB"/>
-        </w:rPr>
-        <mc:AlternateContent>
-          <mc:Choice Requires="wps">
-            <w:drawing>
-              <wp:anchor distT="45720" distB="45720" distL="114300" distR="114300" simplePos="0" relativeHeight="251662336" behindDoc="0" locked="0" layoutInCell="1" allowOverlap="1" wp14:anchorId="397D8B0C" wp14:editId="204C232D">
-                <wp:simplePos x="0" y="0"/>
-                <wp:positionH relativeFrom="margin">
-                  <wp:posOffset>2514600</wp:posOffset>
-                </wp:positionH>
-                <wp:positionV relativeFrom="paragraph">
-                  <wp:posOffset>373380</wp:posOffset>
-                </wp:positionV>
-                <wp:extent cx="1460500" cy="323850"/>
-                <wp:effectExtent l="0" t="0" r="0" b="0"/>
-                <wp:wrapSquare wrapText="bothSides"/>
-                <wp:docPr id="1" name="Text Box 2"/>
-                <wp:cNvGraphicFramePr>
-                  <a:graphicFrameLocks xmlns:a="http://schemas.openxmlformats.org/drawingml/2006/main"/>
-                </wp:cNvGraphicFramePr>
-                <a:graphic xmlns:a="http://schemas.openxmlformats.org/drawingml/2006/main">
-                  <a:graphicData uri="http://schemas.microsoft.com/office/word/2010/wordprocessingShape">
-                    <wps:wsp>
-                      <wps:cNvSpPr txBox="1">
-                        <a:spLocks noChangeArrowheads="1"/>
-                      </wps:cNvSpPr>
-                      <wps:spPr bwMode="auto">
-                        <a:xfrm>
-                          <a:off x="0" y="0"/>
-                          <a:ext cx="1460500" cy="323850"/>
-                        </a:xfrm>
-                        <a:prstGeom prst="rect">
-                          <a:avLst/>
-                        </a:prstGeom>
-                        <a:noFill/>
-                        <a:ln w="9525">
-                          <a:noFill/>
-                          <a:miter lim="800000"/>
-                          <a:headEnd/>
-                          <a:tailEnd/>
-                        </a:ln>
-                      </wps:spPr>
-                      <wps:txbx>
-                        <w:txbxContent>
-                          <w:p>
-                            <w:r>
-                              <w:t>USB</w:t>
-                            </w:r>
-                            <w:r>
-                              <w:t>/Serial/LAN</w:t>
-                            </w:r>
-                          </w:p>
-                        </w:txbxContent>
-                      </wps:txbx>
-                      <wps:bodyPr rot="0" vert="horz" wrap="square" lIns="91440" tIns="45720" rIns="91440" bIns="45720" anchor="t" anchorCtr="0">
-                        <a:noAutofit/>
-                      </wps:bodyPr>
-                    </wps:wsp>
-                  </a:graphicData>
-                </a:graphic>
-                <wp14:sizeRelH relativeFrom="margin">
-                  <wp14:pctWidth>0</wp14:pctWidth>
-                </wp14:sizeRelH>
-                <wp14:sizeRelV relativeFrom="margin">
-                  <wp14:pctHeight>0</wp14:pctHeight>
-                </wp14:sizeRelV>
-              </wp:anchor>
-            </w:drawing>
-          </mc:Choice>
-          <mc:Fallback>
-            <w:pict>
-              <v:shape w14:anchorId="397D8B0C" id="Text Box 2" o:spid="_x0000_s1030" type="#_x0000_t202" style="position:absolute;margin-left:198pt;margin-top:29.4pt;width:115pt;height:25.5pt;z-index:251662336;visibility:visible;mso-wrap-style:square;mso-width-percent:0;mso-height-percent:0;mso-wrap-distance-left:9pt;mso-wrap-distance-top:3.6pt;mso-wrap-distance-right:9pt;mso-wrap-distance-bottom:3.6pt;mso-position-horizontal:absolute;mso-position-horizontal-relative:margin;mso-position-vertical:absolute;mso-position-vertical-relative:text;mso-width-percent:0;mso-height-percent:0;mso-width-relative:margin;mso-height-relative:margin;v-text-anchor:top" o:gfxdata="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" filled="f" stroked="f">
-                <v:textbox>
-                  <w:txbxContent>
-                    <w:p>
-                      <w:r>
-                        <w:t>USB</w:t>
-                      </w:r>
-                      <w:r>
-                        <w:t>/Serial/LAN</w:t>
-                      </w:r>
-                    </w:p>
-                  </w:txbxContent>
-                </v:textbox>
-                <w10:wrap type="square" anchorx="margin"/>
-              </v:shape>
-            </w:pict>
-          </mc:Fallback>
-        </mc:AlternateContent>
-      </w:r>
-    </w:p>
-    <w:p/>
-    <w:p>
-      <w:r>
-        <w:tab/>
-      </w:r>
-    </w:p>
-    <w:p>
-      <w:pPr>
-        <w:pStyle w:val="Heading2"/>
-      </w:pPr>
-      <w:bookmarkStart w:id="13" w:name="_Toc427670169"/>
-    </w:p>
-    <w:p>
-      <w:pPr>
-        <w:pStyle w:val="Heading3"/>
-      </w:pPr>
-      <w:bookmarkStart w:id="14" w:name="_Toc464042093"/>
-      <w:r>
-        <w:t>Control Options</w:t>
-      </w:r>
-      <w:bookmarkEnd w:id="14"/>
-    </w:p>
-    <w:p>
-      <w:pPr>
-        <w:pStyle w:val="ListParagraph"/>
         <w:numPr>
           <w:ilvl w:val="0"/>
           <w:numId w:val="23"/>
         </w:numPr>
       </w:pPr>
-      <w:proofErr w:type="spellStart"/>
-      <w:r>
-        <w:t>TorridonTerminal</w:t>
-      </w:r>
-      <w:proofErr w:type="spellEnd"/>
-      <w:r>
-        <w:t xml:space="preserve"> can send commands to a module</w:t>
-      </w:r>
-      <w:r>
-        <w:br/>
-      </w:r>
-      <w:hyperlink r:id="rId8" w:history="1">
-        <w:r>
-          <w:rPr>
-            <w:rStyle w:val="Hyperlink"/>
-          </w:rPr>
-          <w:t>http://quarch.com/file/torridon-terminal</w:t>
-        </w:r>
-      </w:hyperlink>
-    </w:p>
-    <w:p>
-      <w:pPr>
-        <w:pStyle w:val="ListParagraph"/>
-        <w:numPr>
-          <w:ilvl w:val="0"/>
-          <w:numId w:val="23"/>
-        </w:numPr>
-      </w:pPr>
-      <w:r>
-        <w:t>TestMonkey provides GUI control over a module</w:t>
-      </w:r>
-      <w:r>
-        <w:br/>
-      </w:r>
-      <w:hyperlink r:id="rId9" w:history="1">
-        <w:r>
-          <w:rPr>
-            <w:rStyle w:val="Hyperlink"/>
-          </w:rPr>
-          <w:t>http://quarch.com/file/testmonkey</w:t>
-        </w:r>
-      </w:hyperlink>
-    </w:p>
-    <w:p>
-      <w:pPr>
-        <w:pStyle w:val="ListParagraph"/>
-        <w:numPr>
-          <w:ilvl w:val="0"/>
-          <w:numId w:val="23"/>
-        </w:numPr>
-      </w:pPr>
-      <w:r>
-        <w:t>Python can be used to automate control of Quarch products</w:t>
-      </w:r>
-      <w:r>
-        <w:br/>
-      </w:r>
-      <w:hyperlink r:id="rId10" w:history="1">
-        <w:r>
-          <w:rPr>
-            <w:rStyle w:val="Hyperlink"/>
-          </w:rPr>
-          <w:t>http://quarch.com/file/an-006-python-control-quarch-modules</w:t>
-        </w:r>
-      </w:hyperlink>
+      <w:r>
+        <w:t>24G SAS modules</w:t>
+      </w:r>
     </w:p>
     <w:p>
       <w:pPr>
@@ -1723,6 +957,7 @@
           <w:szCs w:val="32"/>
         </w:rPr>
       </w:pPr>
+      <w:bookmarkStart w:id="13" w:name="_Toc427670169"/>
     </w:p>
     <w:bookmarkEnd w:id="13"/>
     <w:p>
@@ -1744,23 +979,23 @@
       <w:pPr>
         <w:pStyle w:val="Heading2"/>
       </w:pPr>
-      <w:bookmarkStart w:id="15" w:name="_Toc464042094"/>
+      <w:bookmarkStart w:id="14" w:name="_Toc127366531"/>
       <w:r>
         <w:lastRenderedPageBreak/>
         <w:t>Signal Control</w:t>
       </w:r>
+      <w:bookmarkEnd w:id="14"/>
+    </w:p>
+    <w:p/>
+    <w:p>
+      <w:pPr>
+        <w:pStyle w:val="Heading3"/>
+      </w:pPr>
+      <w:bookmarkStart w:id="15" w:name="_Toc127366532"/>
+      <w:r>
+        <w:t>The Basics</w:t>
+      </w:r>
       <w:bookmarkEnd w:id="15"/>
-    </w:p>
-    <w:p/>
-    <w:p>
-      <w:pPr>
-        <w:pStyle w:val="Heading3"/>
-      </w:pPr>
-      <w:bookmarkStart w:id="16" w:name="_Toc464042095"/>
-      <w:r>
-        <w:t>The Basics</w:t>
-      </w:r>
-      <w:bookmarkEnd w:id="16"/>
     </w:p>
     <w:p>
       <w:r>
@@ -1901,18 +1136,12 @@
       <w:pPr>
         <w:pStyle w:val="Heading3"/>
       </w:pPr>
-      <w:bookmarkStart w:id="17" w:name="_Toc464042096"/>
+      <w:bookmarkStart w:id="16" w:name="_Toc127366533"/>
       <w:r>
         <w:lastRenderedPageBreak/>
         <w:t>Driving Options</w:t>
       </w:r>
-      <w:r>
-        <w:t xml:space="preserve"> </w:t>
-      </w:r>
-      <w:r>
-        <w:t>– QTL1630/QTL1688</w:t>
-      </w:r>
-      <w:bookmarkEnd w:id="17"/>
+      <w:bookmarkEnd w:id="16"/>
     </w:p>
     <w:p>
       <w:r>
@@ -1920,16 +1149,17 @@
       </w:r>
     </w:p>
     <w:p>
-      <w:proofErr w:type="gramStart"/>
       <w:r>
         <w:t xml:space="preserve">Below </w:t>
       </w:r>
       <w:r>
-        <w:t xml:space="preserve"> is</w:t>
-      </w:r>
-      <w:proofErr w:type="gramEnd"/>
-      <w:r>
-        <w:t xml:space="preserve"> an example of the PCIe x16 slot modules.  Note that some options are marked as ‘Not Driven’.  This means the signal is allowed to float, but will float to its own level.</w:t>
+        <w:t xml:space="preserve"> is an example of the PCIe x16 slot modules.  Note that some options are marked as ‘Not Driven’.  This means the signal is allowed to float, </w:t>
+      </w:r>
+      <w:r>
+        <w:t>as driving it would be likely to cause damage</w:t>
+      </w:r>
+      <w:r>
+        <w:t>.</w:t>
       </w:r>
     </w:p>
     <w:p>
@@ -1948,7 +1178,7 @@
         <w:gridCol w:w="2203"/>
         <w:gridCol w:w="1412"/>
         <w:gridCol w:w="1990"/>
-        <w:gridCol w:w="943"/>
+        <w:gridCol w:w="1026"/>
         <w:gridCol w:w="2459"/>
       </w:tblGrid>
       <w:tr>
@@ -2494,12 +1724,12 @@
       <w:pPr>
         <w:pStyle w:val="Heading3"/>
       </w:pPr>
-      <w:bookmarkStart w:id="18" w:name="_Toc464042097"/>
+      <w:bookmarkStart w:id="17" w:name="_Toc127366534"/>
       <w:r>
         <w:lastRenderedPageBreak/>
         <w:t>Events that trigger driving</w:t>
       </w:r>
-      <w:bookmarkEnd w:id="18"/>
+      <w:bookmarkEnd w:id="17"/>
     </w:p>
     <w:p>
       <w:r>
@@ -2592,26 +1822,26 @@
       <w:pPr>
         <w:pStyle w:val="Heading2"/>
       </w:pPr>
-      <w:bookmarkStart w:id="19" w:name="_Toc464042098"/>
+      <w:bookmarkStart w:id="18" w:name="_Toc127366535"/>
       <w:r>
         <w:lastRenderedPageBreak/>
         <w:t>Driving Examples</w:t>
       </w:r>
+      <w:bookmarkEnd w:id="18"/>
+    </w:p>
+    <w:p/>
+    <w:p>
+      <w:pPr>
+        <w:pStyle w:val="Heading3"/>
+      </w:pPr>
+      <w:bookmarkStart w:id="19" w:name="_Toc127366536"/>
+      <w:r>
+        <w:t xml:space="preserve">Assert </w:t>
+      </w:r>
+      <w:r>
+        <w:t>a signal for a set time</w:t>
+      </w:r>
       <w:bookmarkEnd w:id="19"/>
-    </w:p>
-    <w:p/>
-    <w:p>
-      <w:pPr>
-        <w:pStyle w:val="Heading3"/>
-      </w:pPr>
-      <w:bookmarkStart w:id="20" w:name="_Toc464042099"/>
-      <w:r>
-        <w:t xml:space="preserve">Assert </w:t>
-      </w:r>
-      <w:r>
-        <w:t>a signal for a set time</w:t>
-      </w:r>
-      <w:bookmarkEnd w:id="20"/>
     </w:p>
     <w:p>
       <w:r>
@@ -2636,60 +1866,35 @@
           <w:b/>
           <w:i/>
         </w:rPr>
-        <w:t>RUN</w:t>
-      </w:r>
-      <w:proofErr w:type="gramStart"/>
-      <w:r>
+        <w:t>RUN:POWER UP</w:t>
+      </w:r>
+    </w:p>
+    <w:p>
+      <w:r>
+        <w:t>Asserting PERST requires us to assert (drive low) the signal for at least 100uS.</w:t>
+      </w:r>
+    </w:p>
+    <w:p>
+      <w:r>
+        <w:t>To do this, we will enable Glitching on the PERST signal</w:t>
+      </w:r>
+    </w:p>
+    <w:p>
+      <w:pPr>
         <w:rPr>
           <w:b/>
           <w:i/>
         </w:rPr>
-        <w:t>:POWER</w:t>
-      </w:r>
-      <w:proofErr w:type="gramEnd"/>
+      </w:pPr>
+      <w:proofErr w:type="spellStart"/>
       <w:r>
         <w:rPr>
           <w:b/>
           <w:i/>
         </w:rPr>
-        <w:t xml:space="preserve"> UP</w:t>
-      </w:r>
-    </w:p>
-    <w:p>
-      <w:r>
-        <w:t>Asserting PERST requires us to assert (drive low) the signal for at least 100uS.</w:t>
-      </w:r>
-    </w:p>
-    <w:p>
-      <w:r>
-        <w:t>To do this, we will enable Glitching on the PERST signal</w:t>
-      </w:r>
-    </w:p>
-    <w:p>
-      <w:pPr>
-        <w:rPr>
-          <w:b/>
-          <w:i/>
-        </w:rPr>
-      </w:pPr>
-      <w:proofErr w:type="spellStart"/>
-      <w:r>
-        <w:rPr>
-          <w:b/>
-          <w:i/>
-        </w:rPr>
-        <w:t>SIGnal</w:t>
-      </w:r>
-      <w:proofErr w:type="gramStart"/>
-      <w:r>
-        <w:rPr>
-          <w:b/>
-          <w:i/>
-        </w:rPr>
-        <w:t>:PERST:GLITch:ENAble</w:t>
+        <w:t>SIGnal:PERST:GLITch:ENAble</w:t>
       </w:r>
       <w:proofErr w:type="spellEnd"/>
-      <w:proofErr w:type="gramEnd"/>
       <w:r>
         <w:rPr>
           <w:b/>
@@ -2722,18 +1927,9 @@
           <w:b/>
           <w:i/>
         </w:rPr>
-        <w:t>GLITch</w:t>
-      </w:r>
-      <w:proofErr w:type="gramStart"/>
-      <w:r>
-        <w:rPr>
-          <w:b/>
-          <w:i/>
-        </w:rPr>
-        <w:t>:SETup</w:t>
+        <w:t>GLITch:SETup</w:t>
       </w:r>
       <w:proofErr w:type="spellEnd"/>
-      <w:proofErr w:type="gramEnd"/>
       <w:r>
         <w:rPr>
           <w:b/>
@@ -2763,18 +1959,9 @@
           <w:b/>
           <w:i/>
         </w:rPr>
-        <w:t>SIGnal</w:t>
-      </w:r>
-      <w:proofErr w:type="gramStart"/>
-      <w:r>
-        <w:rPr>
-          <w:b/>
-          <w:i/>
-        </w:rPr>
-        <w:t>:WAKE:DRIve:OPEn</w:t>
+        <w:t>SIGnal:WAKE:DRIve:OPEn</w:t>
       </w:r>
       <w:proofErr w:type="spellEnd"/>
-      <w:proofErr w:type="gramEnd"/>
       <w:r>
         <w:rPr>
           <w:b/>
@@ -2804,18 +1991,9 @@
           <w:b/>
           <w:i/>
         </w:rPr>
-        <w:t>RUN</w:t>
-      </w:r>
-      <w:proofErr w:type="gramStart"/>
-      <w:r>
-        <w:rPr>
-          <w:b/>
-          <w:i/>
-        </w:rPr>
-        <w:t>:GLITch</w:t>
+        <w:t>RUN:GLITch</w:t>
       </w:r>
       <w:proofErr w:type="spellEnd"/>
-      <w:proofErr w:type="gramEnd"/>
       <w:r>
         <w:rPr>
           <w:b/>
@@ -2843,12 +2021,12 @@
       <w:pPr>
         <w:pStyle w:val="Heading3"/>
       </w:pPr>
-      <w:bookmarkStart w:id="21" w:name="_Toc464042100"/>
+      <w:bookmarkStart w:id="20" w:name="_Toc127366537"/>
       <w:r>
         <w:lastRenderedPageBreak/>
         <w:t>Drive a signal into a set state</w:t>
       </w:r>
-      <w:bookmarkEnd w:id="21"/>
+      <w:bookmarkEnd w:id="20"/>
     </w:p>
     <w:p>
       <w:r>
@@ -2873,15 +2051,7 @@
           <w:b/>
           <w:i/>
         </w:rPr>
-        <w:t>SIGnal</w:t>
-      </w:r>
-      <w:proofErr w:type="gramStart"/>
-      <w:r>
-        <w:rPr>
-          <w:b/>
-          <w:i/>
-        </w:rPr>
-        <w:t>:</w:t>
+        <w:t>SIGnal:</w:t>
       </w:r>
       <w:r>
         <w:rPr>
@@ -2898,7 +2068,6 @@
         <w:t>:DRIve:OPEn</w:t>
       </w:r>
       <w:proofErr w:type="spellEnd"/>
-      <w:proofErr w:type="gramEnd"/>
       <w:r>
         <w:rPr>
           <w:b/>
@@ -2928,18 +2097,9 @@
           <w:b/>
           <w:i/>
         </w:rPr>
-        <w:t>SIGnal</w:t>
-      </w:r>
-      <w:proofErr w:type="gramStart"/>
-      <w:r>
-        <w:rPr>
-          <w:b/>
-          <w:i/>
-        </w:rPr>
-        <w:t>:CLKREQ:SOURce</w:t>
+        <w:t>SIGnal:CLKREQ:SOURce</w:t>
       </w:r>
       <w:proofErr w:type="spellEnd"/>
-      <w:proofErr w:type="gramEnd"/>
       <w:r>
         <w:rPr>
           <w:b/>
@@ -2969,18 +2129,9 @@
           <w:b/>
           <w:i/>
         </w:rPr>
-        <w:t>SIGnal</w:t>
-      </w:r>
-      <w:proofErr w:type="gramStart"/>
-      <w:r>
-        <w:rPr>
-          <w:b/>
-          <w:i/>
-        </w:rPr>
-        <w:t>:CLKREQ:SOURce</w:t>
+        <w:t>SIGnal:CLKREQ:SOURce</w:t>
       </w:r>
       <w:proofErr w:type="spellEnd"/>
-      <w:proofErr w:type="gramEnd"/>
       <w:r>
         <w:rPr>
           <w:b/>
@@ -2996,10 +2147,7 @@
         <w:t>1</w:t>
       </w:r>
     </w:p>
-    <w:p>
-      <w:bookmarkStart w:id="22" w:name="_GoBack"/>
-      <w:bookmarkEnd w:id="22"/>
-    </w:p>
+    <w:p/>
     <w:p>
       <w:pPr>
         <w:rPr>
@@ -3019,8 +2167,8 @@
     <w:p/>
     <w:p/>
     <w:sectPr>
-      <w:headerReference w:type="default" r:id="rId11"/>
-      <w:footerReference w:type="default" r:id="rId12"/>
+      <w:headerReference w:type="default" r:id="rId8"/>
+      <w:footerReference w:type="default" r:id="rId9"/>
       <w:pgSz w:w="12240" w:h="15840" w:code="1"/>
       <w:pgMar w:top="720" w:right="720" w:bottom="720" w:left="720" w:header="567" w:footer="57" w:gutter="720"/>
       <w:cols w:space="720"/>
@@ -3031,7 +2179,7 @@
 </file>
 
 <file path=word/endnotes.xml><?xml version="1.0" encoding="utf-8"?>
-<w:endnotes xmlns:wpc="http://schemas.microsoft.com/office/word/2010/wordprocessingCanvas" xmlns:mc="http://schemas.openxmlformats.org/markup-compatibility/2006" xmlns:o="urn:schemas-microsoft-com:office:office" xmlns:r="http://schemas.openxmlformats.org/officeDocument/2006/relationships" xmlns:m="http://schemas.openxmlformats.org/officeDocument/2006/math" xmlns:v="urn:schemas-microsoft-com:vml" xmlns:wp14="http://schemas.microsoft.com/office/word/2010/wordprocessingDrawing" xmlns:wp="http://schemas.openxmlformats.org/drawingml/2006/wordprocessingDrawing" xmlns:w10="urn:schemas-microsoft-com:office:word" xmlns:w="http://schemas.openxmlformats.org/wordprocessingml/2006/main" xmlns:w14="http://schemas.microsoft.com/office/word/2010/wordml" xmlns:w15="http://schemas.microsoft.com/office/word/2012/wordml" xmlns:wpg="http://schemas.microsoft.com/office/word/2010/wordprocessingGroup" xmlns:wpi="http://schemas.microsoft.com/office/word/2010/wordprocessingInk" xmlns:wne="http://schemas.microsoft.com/office/word/2006/wordml" xmlns:wps="http://schemas.microsoft.com/office/word/2010/wordprocessingShape" mc:Ignorable="w14 w15 wp14">
+<w:endnotes xmlns:wpc="http://schemas.microsoft.com/office/word/2010/wordprocessingCanvas" xmlns:cx="http://schemas.microsoft.com/office/drawing/2014/chartex" xmlns:cx1="http://schemas.microsoft.com/office/drawing/2015/9/8/chartex" xmlns:cx2="http://schemas.microsoft.com/office/drawing/2015/10/21/chartex" xmlns:cx3="http://schemas.microsoft.com/office/drawing/2016/5/9/chartex" xmlns:cx4="http://schemas.microsoft.com/office/drawing/2016/5/10/chartex" xmlns:cx5="http://schemas.microsoft.com/office/drawing/2016/5/11/chartex" xmlns:cx6="http://schemas.microsoft.com/office/drawing/2016/5/12/chartex" xmlns:cx7="http://schemas.microsoft.com/office/drawing/2016/5/13/chartex" xmlns:cx8="http://schemas.microsoft.com/office/drawing/2016/5/14/chartex" xmlns:mc="http://schemas.openxmlformats.org/markup-compatibility/2006" xmlns:aink="http://schemas.microsoft.com/office/drawing/2016/ink" xmlns:am3d="http://schemas.microsoft.com/office/drawing/2017/model3d" xmlns:o="urn:schemas-microsoft-com:office:office" xmlns:oel="http://schemas.microsoft.com/office/2019/extlst" xmlns:r="http://schemas.openxmlformats.org/officeDocument/2006/relationships" xmlns:m="http://schemas.openxmlformats.org/officeDocument/2006/math" xmlns:v="urn:schemas-microsoft-com:vml" xmlns:wp14="http://schemas.microsoft.com/office/word/2010/wordprocessingDrawing" xmlns:wp="http://schemas.openxmlformats.org/drawingml/2006/wordprocessingDrawing" xmlns:w10="urn:schemas-microsoft-com:office:word" xmlns:w="http://schemas.openxmlformats.org/wordprocessingml/2006/main" xmlns:w14="http://schemas.microsoft.com/office/word/2010/wordml" xmlns:w15="http://schemas.microsoft.com/office/word/2012/wordml" xmlns:w16cex="http://schemas.microsoft.com/office/word/2018/wordml/cex" xmlns:w16cid="http://schemas.microsoft.com/office/word/2016/wordml/cid" xmlns:w16="http://schemas.microsoft.com/office/word/2018/wordml" xmlns:w16sdtdh="http://schemas.microsoft.com/office/word/2020/wordml/sdtdatahash" xmlns:w16se="http://schemas.microsoft.com/office/word/2015/wordml/symex" xmlns:wpg="http://schemas.microsoft.com/office/word/2010/wordprocessingGroup" xmlns:wpi="http://schemas.microsoft.com/office/word/2010/wordprocessingInk" xmlns:wne="http://schemas.microsoft.com/office/word/2006/wordml" xmlns:wps="http://schemas.microsoft.com/office/word/2010/wordprocessingShape" mc:Ignorable="w14 w15 w16se w16cid w16 w16cex w16sdtdh wp14">
   <w:endnote w:type="separator" w:id="-1">
     <w:p>
       <w:r>
@@ -3050,7 +2198,7 @@
 </file>
 
 <file path=word/footer1.xml><?xml version="1.0" encoding="utf-8"?>
-<w:ftr xmlns:wpc="http://schemas.microsoft.com/office/word/2010/wordprocessingCanvas" xmlns:mc="http://schemas.openxmlformats.org/markup-compatibility/2006" xmlns:o="urn:schemas-microsoft-com:office:office" xmlns:r="http://schemas.openxmlformats.org/officeDocument/2006/relationships" xmlns:m="http://schemas.openxmlformats.org/officeDocument/2006/math" xmlns:v="urn:schemas-microsoft-com:vml" xmlns:wp14="http://schemas.microsoft.com/office/word/2010/wordprocessingDrawing" xmlns:wp="http://schemas.openxmlformats.org/drawingml/2006/wordprocessingDrawing" xmlns:w10="urn:schemas-microsoft-com:office:word" xmlns:w="http://schemas.openxmlformats.org/wordprocessingml/2006/main" xmlns:w14="http://schemas.microsoft.com/office/word/2010/wordml" xmlns:w15="http://schemas.microsoft.com/office/word/2012/wordml" xmlns:wpg="http://schemas.microsoft.com/office/word/2010/wordprocessingGroup" xmlns:wpi="http://schemas.microsoft.com/office/word/2010/wordprocessingInk" xmlns:wne="http://schemas.microsoft.com/office/word/2006/wordml" xmlns:wps="http://schemas.microsoft.com/office/word/2010/wordprocessingShape" mc:Ignorable="w14 w15 wp14">
+<w:ftr xmlns:wpc="http://schemas.microsoft.com/office/word/2010/wordprocessingCanvas" xmlns:cx="http://schemas.microsoft.com/office/drawing/2014/chartex" xmlns:cx1="http://schemas.microsoft.com/office/drawing/2015/9/8/chartex" xmlns:cx2="http://schemas.microsoft.com/office/drawing/2015/10/21/chartex" xmlns:cx3="http://schemas.microsoft.com/office/drawing/2016/5/9/chartex" xmlns:cx4="http://schemas.microsoft.com/office/drawing/2016/5/10/chartex" xmlns:cx5="http://schemas.microsoft.com/office/drawing/2016/5/11/chartex" xmlns:cx6="http://schemas.microsoft.com/office/drawing/2016/5/12/chartex" xmlns:cx7="http://schemas.microsoft.com/office/drawing/2016/5/13/chartex" xmlns:cx8="http://schemas.microsoft.com/office/drawing/2016/5/14/chartex" xmlns:mc="http://schemas.openxmlformats.org/markup-compatibility/2006" xmlns:aink="http://schemas.microsoft.com/office/drawing/2016/ink" xmlns:am3d="http://schemas.microsoft.com/office/drawing/2017/model3d" xmlns:o="urn:schemas-microsoft-com:office:office" xmlns:oel="http://schemas.microsoft.com/office/2019/extlst" xmlns:r="http://schemas.openxmlformats.org/officeDocument/2006/relationships" xmlns:m="http://schemas.openxmlformats.org/officeDocument/2006/math" xmlns:v="urn:schemas-microsoft-com:vml" xmlns:wp14="http://schemas.microsoft.com/office/word/2010/wordprocessingDrawing" xmlns:wp="http://schemas.openxmlformats.org/drawingml/2006/wordprocessingDrawing" xmlns:w10="urn:schemas-microsoft-com:office:word" xmlns:w="http://schemas.openxmlformats.org/wordprocessingml/2006/main" xmlns:w14="http://schemas.microsoft.com/office/word/2010/wordml" xmlns:w15="http://schemas.microsoft.com/office/word/2012/wordml" xmlns:w16cex="http://schemas.microsoft.com/office/word/2018/wordml/cex" xmlns:w16cid="http://schemas.microsoft.com/office/word/2016/wordml/cid" xmlns:w16="http://schemas.microsoft.com/office/word/2018/wordml" xmlns:w16sdtdh="http://schemas.microsoft.com/office/word/2020/wordml/sdtdatahash" xmlns:w16se="http://schemas.microsoft.com/office/word/2015/wordml/symex" xmlns:wpg="http://schemas.microsoft.com/office/word/2010/wordprocessingGroup" xmlns:wpi="http://schemas.microsoft.com/office/word/2010/wordprocessingInk" xmlns:wne="http://schemas.microsoft.com/office/word/2006/wordml" xmlns:wps="http://schemas.microsoft.com/office/word/2010/wordprocessingShape" mc:Ignorable="w14 w15 w16se w16cid w16 w16cex w16sdtdh wp14">
   <w:p>
     <w:pPr>
       <w:tabs>
@@ -3063,7 +2211,10 @@
       <w:t xml:space="preserve">Revision </w:t>
     </w:r>
     <w:r>
-      <w:t>1.0</w:t>
+      <w:t>1.</w:t>
+    </w:r>
+    <w:r>
+      <w:t>1</w:t>
     </w:r>
     <w:r>
       <w:tab/>
@@ -3123,7 +2274,7 @@
 </file>
 
 <file path=word/footnotes.xml><?xml version="1.0" encoding="utf-8"?>
-<w:footnotes xmlns:wpc="http://schemas.microsoft.com/office/word/2010/wordprocessingCanvas" xmlns:mc="http://schemas.openxmlformats.org/markup-compatibility/2006" xmlns:o="urn:schemas-microsoft-com:office:office" xmlns:r="http://schemas.openxmlformats.org/officeDocument/2006/relationships" xmlns:m="http://schemas.openxmlformats.org/officeDocument/2006/math" xmlns:v="urn:schemas-microsoft-com:vml" xmlns:wp14="http://schemas.microsoft.com/office/word/2010/wordprocessingDrawing" xmlns:wp="http://schemas.openxmlformats.org/drawingml/2006/wordprocessingDrawing" xmlns:w10="urn:schemas-microsoft-com:office:word" xmlns:w="http://schemas.openxmlformats.org/wordprocessingml/2006/main" xmlns:w14="http://schemas.microsoft.com/office/word/2010/wordml" xmlns:w15="http://schemas.microsoft.com/office/word/2012/wordml" xmlns:wpg="http://schemas.microsoft.com/office/word/2010/wordprocessingGroup" xmlns:wpi="http://schemas.microsoft.com/office/word/2010/wordprocessingInk" xmlns:wne="http://schemas.microsoft.com/office/word/2006/wordml" xmlns:wps="http://schemas.microsoft.com/office/word/2010/wordprocessingShape" mc:Ignorable="w14 w15 wp14">
+<w:footnotes xmlns:wpc="http://schemas.microsoft.com/office/word/2010/wordprocessingCanvas" xmlns:cx="http://schemas.microsoft.com/office/drawing/2014/chartex" xmlns:cx1="http://schemas.microsoft.com/office/drawing/2015/9/8/chartex" xmlns:cx2="http://schemas.microsoft.com/office/drawing/2015/10/21/chartex" xmlns:cx3="http://schemas.microsoft.com/office/drawing/2016/5/9/chartex" xmlns:cx4="http://schemas.microsoft.com/office/drawing/2016/5/10/chartex" xmlns:cx5="http://schemas.microsoft.com/office/drawing/2016/5/11/chartex" xmlns:cx6="http://schemas.microsoft.com/office/drawing/2016/5/12/chartex" xmlns:cx7="http://schemas.microsoft.com/office/drawing/2016/5/13/chartex" xmlns:cx8="http://schemas.microsoft.com/office/drawing/2016/5/14/chartex" xmlns:mc="http://schemas.openxmlformats.org/markup-compatibility/2006" xmlns:aink="http://schemas.microsoft.com/office/drawing/2016/ink" xmlns:am3d="http://schemas.microsoft.com/office/drawing/2017/model3d" xmlns:o="urn:schemas-microsoft-com:office:office" xmlns:oel="http://schemas.microsoft.com/office/2019/extlst" xmlns:r="http://schemas.openxmlformats.org/officeDocument/2006/relationships" xmlns:m="http://schemas.openxmlformats.org/officeDocument/2006/math" xmlns:v="urn:schemas-microsoft-com:vml" xmlns:wp14="http://schemas.microsoft.com/office/word/2010/wordprocessingDrawing" xmlns:wp="http://schemas.openxmlformats.org/drawingml/2006/wordprocessingDrawing" xmlns:w10="urn:schemas-microsoft-com:office:word" xmlns:w="http://schemas.openxmlformats.org/wordprocessingml/2006/main" xmlns:w14="http://schemas.microsoft.com/office/word/2010/wordml" xmlns:w15="http://schemas.microsoft.com/office/word/2012/wordml" xmlns:w16cex="http://schemas.microsoft.com/office/word/2018/wordml/cex" xmlns:w16cid="http://schemas.microsoft.com/office/word/2016/wordml/cid" xmlns:w16="http://schemas.microsoft.com/office/word/2018/wordml" xmlns:w16sdtdh="http://schemas.microsoft.com/office/word/2020/wordml/sdtdatahash" xmlns:w16se="http://schemas.microsoft.com/office/word/2015/wordml/symex" xmlns:wpg="http://schemas.microsoft.com/office/word/2010/wordprocessingGroup" xmlns:wpi="http://schemas.microsoft.com/office/word/2010/wordprocessingInk" xmlns:wne="http://schemas.microsoft.com/office/word/2006/wordml" xmlns:wps="http://schemas.microsoft.com/office/word/2010/wordprocessingShape" mc:Ignorable="w14 w15 w16se w16cid w16 w16cex w16sdtdh wp14">
   <w:footnote w:type="separator" w:id="-1">
     <w:p>
       <w:r>
@@ -3142,7 +2293,7 @@
 </file>
 
 <file path=word/header1.xml><?xml version="1.0" encoding="utf-8"?>
-<w:hdr xmlns:wpc="http://schemas.microsoft.com/office/word/2010/wordprocessingCanvas" xmlns:mc="http://schemas.openxmlformats.org/markup-compatibility/2006" xmlns:o="urn:schemas-microsoft-com:office:office" xmlns:r="http://schemas.openxmlformats.org/officeDocument/2006/relationships" xmlns:m="http://schemas.openxmlformats.org/officeDocument/2006/math" xmlns:v="urn:schemas-microsoft-com:vml" xmlns:wp14="http://schemas.microsoft.com/office/word/2010/wordprocessingDrawing" xmlns:wp="http://schemas.openxmlformats.org/drawingml/2006/wordprocessingDrawing" xmlns:w10="urn:schemas-microsoft-com:office:word" xmlns:w="http://schemas.openxmlformats.org/wordprocessingml/2006/main" xmlns:w14="http://schemas.microsoft.com/office/word/2010/wordml" xmlns:w15="http://schemas.microsoft.com/office/word/2012/wordml" xmlns:wpg="http://schemas.microsoft.com/office/word/2010/wordprocessingGroup" xmlns:wpi="http://schemas.microsoft.com/office/word/2010/wordprocessingInk" xmlns:wne="http://schemas.microsoft.com/office/word/2006/wordml" xmlns:wps="http://schemas.microsoft.com/office/word/2010/wordprocessingShape" mc:Ignorable="w14 w15 wp14">
+<w:hdr xmlns:wpc="http://schemas.microsoft.com/office/word/2010/wordprocessingCanvas" xmlns:cx="http://schemas.microsoft.com/office/drawing/2014/chartex" xmlns:cx1="http://schemas.microsoft.com/office/drawing/2015/9/8/chartex" xmlns:cx2="http://schemas.microsoft.com/office/drawing/2015/10/21/chartex" xmlns:cx3="http://schemas.microsoft.com/office/drawing/2016/5/9/chartex" xmlns:cx4="http://schemas.microsoft.com/office/drawing/2016/5/10/chartex" xmlns:cx5="http://schemas.microsoft.com/office/drawing/2016/5/11/chartex" xmlns:cx6="http://schemas.microsoft.com/office/drawing/2016/5/12/chartex" xmlns:cx7="http://schemas.microsoft.com/office/drawing/2016/5/13/chartex" xmlns:cx8="http://schemas.microsoft.com/office/drawing/2016/5/14/chartex" xmlns:mc="http://schemas.openxmlformats.org/markup-compatibility/2006" xmlns:aink="http://schemas.microsoft.com/office/drawing/2016/ink" xmlns:am3d="http://schemas.microsoft.com/office/drawing/2017/model3d" xmlns:o="urn:schemas-microsoft-com:office:office" xmlns:oel="http://schemas.microsoft.com/office/2019/extlst" xmlns:r="http://schemas.openxmlformats.org/officeDocument/2006/relationships" xmlns:m="http://schemas.openxmlformats.org/officeDocument/2006/math" xmlns:v="urn:schemas-microsoft-com:vml" xmlns:wp14="http://schemas.microsoft.com/office/word/2010/wordprocessingDrawing" xmlns:wp="http://schemas.openxmlformats.org/drawingml/2006/wordprocessingDrawing" xmlns:w10="urn:schemas-microsoft-com:office:word" xmlns:w="http://schemas.openxmlformats.org/wordprocessingml/2006/main" xmlns:w14="http://schemas.microsoft.com/office/word/2010/wordml" xmlns:w15="http://schemas.microsoft.com/office/word/2012/wordml" xmlns:w16cex="http://schemas.microsoft.com/office/word/2018/wordml/cex" xmlns:w16cid="http://schemas.microsoft.com/office/word/2016/wordml/cid" xmlns:w16="http://schemas.microsoft.com/office/word/2018/wordml" xmlns:w16sdtdh="http://schemas.microsoft.com/office/word/2020/wordml/sdtdatahash" xmlns:w16se="http://schemas.microsoft.com/office/word/2015/wordml/symex" xmlns:wpg="http://schemas.microsoft.com/office/word/2010/wordprocessingGroup" xmlns:wpi="http://schemas.microsoft.com/office/word/2010/wordprocessingInk" xmlns:wne="http://schemas.microsoft.com/office/word/2006/wordml" xmlns:wps="http://schemas.microsoft.com/office/word/2010/wordprocessingShape" mc:Ignorable="w14 w15 w16se w16cid w16 w16cex w16sdtdh wp14">
   <w:p>
     <w:pPr>
       <w:pStyle w:val="Heading1"/>
@@ -3153,7 +2304,7 @@
         <w:lang w:val="en-GB" w:eastAsia="en-GB" w:bidi="ar-SA"/>
       </w:rPr>
       <w:drawing>
-        <wp:anchor distT="0" distB="0" distL="114300" distR="114300" simplePos="0" relativeHeight="251660288" behindDoc="0" locked="0" layoutInCell="1" allowOverlap="1" wp14:anchorId="56D777BE" wp14:editId="23199848">
+        <wp:anchor distT="0" distB="0" distL="114300" distR="114300" simplePos="0" relativeHeight="251660288" behindDoc="0" locked="0" layoutInCell="1" allowOverlap="1" wp14:anchorId="76584E31" wp14:editId="34BC9B46">
           <wp:simplePos x="0" y="0"/>
           <wp:positionH relativeFrom="column">
             <wp:posOffset>-292369</wp:posOffset>
@@ -3219,12 +2370,10 @@
       </w:drawing>
     </w:r>
     <w:proofErr w:type="spellStart"/>
-    <w:proofErr w:type="gramStart"/>
     <w:r>
       <w:t>skQual</w:t>
     </w:r>
     <w:proofErr w:type="spellEnd"/>
-    <w:proofErr w:type="gramEnd"/>
     <w:r>
       <w:t xml:space="preserve"> for PP</w:t>
     </w:r>
@@ -3240,7 +2389,7 @@
 </file>
 
 <file path=word/numbering.xml><?xml version="1.0" encoding="utf-8"?>
-<w:numbering xmlns:wpc="http://schemas.microsoft.com/office/word/2010/wordprocessingCanvas" xmlns:mc="http://schemas.openxmlformats.org/markup-compatibility/2006" xmlns:o="urn:schemas-microsoft-com:office:office" xmlns:r="http://schemas.openxmlformats.org/officeDocument/2006/relationships" xmlns:m="http://schemas.openxmlformats.org/officeDocument/2006/math" xmlns:v="urn:schemas-microsoft-com:vml" xmlns:wp14="http://schemas.microsoft.com/office/word/2010/wordprocessingDrawing" xmlns:wp="http://schemas.openxmlformats.org/drawingml/2006/wordprocessingDrawing" xmlns:w10="urn:schemas-microsoft-com:office:word" xmlns:w="http://schemas.openxmlformats.org/wordprocessingml/2006/main" xmlns:w14="http://schemas.microsoft.com/office/word/2010/wordml" xmlns:w15="http://schemas.microsoft.com/office/word/2012/wordml" xmlns:wpg="http://schemas.microsoft.com/office/word/2010/wordprocessingGroup" xmlns:wpi="http://schemas.microsoft.com/office/word/2010/wordprocessingInk" xmlns:wne="http://schemas.microsoft.com/office/word/2006/wordml" xmlns:wps="http://schemas.microsoft.com/office/word/2010/wordprocessingShape" mc:Ignorable="w14 w15 wp14">
+<w:numbering xmlns:wpc="http://schemas.microsoft.com/office/word/2010/wordprocessingCanvas" xmlns:cx="http://schemas.microsoft.com/office/drawing/2014/chartex" xmlns:cx1="http://schemas.microsoft.com/office/drawing/2015/9/8/chartex" xmlns:cx2="http://schemas.microsoft.com/office/drawing/2015/10/21/chartex" xmlns:cx3="http://schemas.microsoft.com/office/drawing/2016/5/9/chartex" xmlns:cx4="http://schemas.microsoft.com/office/drawing/2016/5/10/chartex" xmlns:cx5="http://schemas.microsoft.com/office/drawing/2016/5/11/chartex" xmlns:cx6="http://schemas.microsoft.com/office/drawing/2016/5/12/chartex" xmlns:cx7="http://schemas.microsoft.com/office/drawing/2016/5/13/chartex" xmlns:cx8="http://schemas.microsoft.com/office/drawing/2016/5/14/chartex" xmlns:mc="http://schemas.openxmlformats.org/markup-compatibility/2006" xmlns:aink="http://schemas.microsoft.com/office/drawing/2016/ink" xmlns:am3d="http://schemas.microsoft.com/office/drawing/2017/model3d" xmlns:o="urn:schemas-microsoft-com:office:office" xmlns:oel="http://schemas.microsoft.com/office/2019/extlst" xmlns:r="http://schemas.openxmlformats.org/officeDocument/2006/relationships" xmlns:m="http://schemas.openxmlformats.org/officeDocument/2006/math" xmlns:v="urn:schemas-microsoft-com:vml" xmlns:wp14="http://schemas.microsoft.com/office/word/2010/wordprocessingDrawing" xmlns:wp="http://schemas.openxmlformats.org/drawingml/2006/wordprocessingDrawing" xmlns:w10="urn:schemas-microsoft-com:office:word" xmlns:w="http://schemas.openxmlformats.org/wordprocessingml/2006/main" xmlns:w14="http://schemas.microsoft.com/office/word/2010/wordml" xmlns:w15="http://schemas.microsoft.com/office/word/2012/wordml" xmlns:w16cex="http://schemas.microsoft.com/office/word/2018/wordml/cex" xmlns:w16cid="http://schemas.microsoft.com/office/word/2016/wordml/cid" xmlns:w16="http://schemas.microsoft.com/office/word/2018/wordml" xmlns:w16sdtdh="http://schemas.microsoft.com/office/word/2020/wordml/sdtdatahash" xmlns:w16se="http://schemas.microsoft.com/office/word/2015/wordml/symex" xmlns:wpg="http://schemas.microsoft.com/office/word/2010/wordprocessingGroup" xmlns:wpi="http://schemas.microsoft.com/office/word/2010/wordprocessingInk" xmlns:wne="http://schemas.microsoft.com/office/word/2006/wordml" xmlns:wps="http://schemas.microsoft.com/office/word/2010/wordprocessingShape" mc:Ignorable="w14 w15 w16se w16cid w16 w16cex w16sdtdh wp14">
   <w:abstractNum w:abstractNumId="0" w15:restartNumberingAfterBreak="0">
     <w:nsid w:val="01B3588C"/>
     <w:multiLevelType w:val="hybridMultilevel"/>
@@ -5827,76 +4976,76 @@
       </w:rPr>
     </w:lvl>
   </w:abstractNum>
-  <w:num w:numId="1">
+  <w:num w:numId="1" w16cid:durableId="891425981">
     <w:abstractNumId w:val="1"/>
   </w:num>
-  <w:num w:numId="2">
+  <w:num w:numId="2" w16cid:durableId="1541280347">
     <w:abstractNumId w:val="23"/>
   </w:num>
-  <w:num w:numId="3">
+  <w:num w:numId="3" w16cid:durableId="459345230">
     <w:abstractNumId w:val="6"/>
   </w:num>
-  <w:num w:numId="4">
+  <w:num w:numId="4" w16cid:durableId="1389375635">
     <w:abstractNumId w:val="10"/>
   </w:num>
-  <w:num w:numId="5">
+  <w:num w:numId="5" w16cid:durableId="383528307">
     <w:abstractNumId w:val="12"/>
   </w:num>
-  <w:num w:numId="6">
+  <w:num w:numId="6" w16cid:durableId="445925590">
     <w:abstractNumId w:val="17"/>
   </w:num>
-  <w:num w:numId="7">
+  <w:num w:numId="7" w16cid:durableId="1363703041">
     <w:abstractNumId w:val="14"/>
   </w:num>
-  <w:num w:numId="8">
+  <w:num w:numId="8" w16cid:durableId="1983196913">
     <w:abstractNumId w:val="21"/>
   </w:num>
-  <w:num w:numId="9">
+  <w:num w:numId="9" w16cid:durableId="1832139168">
     <w:abstractNumId w:val="9"/>
   </w:num>
-  <w:num w:numId="10">
+  <w:num w:numId="10" w16cid:durableId="813565548">
     <w:abstractNumId w:val="19"/>
   </w:num>
-  <w:num w:numId="11">
+  <w:num w:numId="11" w16cid:durableId="765224029">
     <w:abstractNumId w:val="4"/>
   </w:num>
-  <w:num w:numId="12">
+  <w:num w:numId="12" w16cid:durableId="1471823793">
     <w:abstractNumId w:val="15"/>
   </w:num>
-  <w:num w:numId="13">
+  <w:num w:numId="13" w16cid:durableId="543100166">
     <w:abstractNumId w:val="18"/>
   </w:num>
-  <w:num w:numId="14">
+  <w:num w:numId="14" w16cid:durableId="473880">
     <w:abstractNumId w:val="8"/>
   </w:num>
-  <w:num w:numId="15">
+  <w:num w:numId="15" w16cid:durableId="1105805071">
     <w:abstractNumId w:val="13"/>
   </w:num>
-  <w:num w:numId="16">
+  <w:num w:numId="16" w16cid:durableId="1731003537">
     <w:abstractNumId w:val="3"/>
   </w:num>
-  <w:num w:numId="17">
+  <w:num w:numId="17" w16cid:durableId="367067480">
     <w:abstractNumId w:val="20"/>
   </w:num>
-  <w:num w:numId="18">
+  <w:num w:numId="18" w16cid:durableId="856390424">
     <w:abstractNumId w:val="11"/>
   </w:num>
-  <w:num w:numId="19">
+  <w:num w:numId="19" w16cid:durableId="378405364">
     <w:abstractNumId w:val="0"/>
   </w:num>
-  <w:num w:numId="20">
+  <w:num w:numId="20" w16cid:durableId="2076127200">
     <w:abstractNumId w:val="5"/>
   </w:num>
-  <w:num w:numId="21">
+  <w:num w:numId="21" w16cid:durableId="1726249989">
     <w:abstractNumId w:val="16"/>
   </w:num>
-  <w:num w:numId="22">
+  <w:num w:numId="22" w16cid:durableId="1013725926">
     <w:abstractNumId w:val="22"/>
   </w:num>
-  <w:num w:numId="23">
+  <w:num w:numId="23" w16cid:durableId="61372808">
     <w:abstractNumId w:val="2"/>
   </w:num>
-  <w:num w:numId="24">
+  <w:num w:numId="24" w16cid:durableId="886988218">
     <w:abstractNumId w:val="7"/>
   </w:num>
   <w:numIdMacAtCleanup w:val="3"/>
@@ -5904,7 +5053,7 @@
 </file>
 
 <file path=word/styles.xml><?xml version="1.0" encoding="utf-8"?>
-<w:styles xmlns:mc="http://schemas.openxmlformats.org/markup-compatibility/2006" xmlns:r="http://schemas.openxmlformats.org/officeDocument/2006/relationships" xmlns:w="http://schemas.openxmlformats.org/wordprocessingml/2006/main" xmlns:w14="http://schemas.microsoft.com/office/word/2010/wordml" xmlns:w15="http://schemas.microsoft.com/office/word/2012/wordml" mc:Ignorable="w14 w15">
+<w:styles xmlns:mc="http://schemas.openxmlformats.org/markup-compatibility/2006" xmlns:r="http://schemas.openxmlformats.org/officeDocument/2006/relationships" xmlns:w="http://schemas.openxmlformats.org/wordprocessingml/2006/main" xmlns:w14="http://schemas.microsoft.com/office/word/2010/wordml" xmlns:w15="http://schemas.microsoft.com/office/word/2012/wordml" xmlns:w16cex="http://schemas.microsoft.com/office/word/2018/wordml/cex" xmlns:w16cid="http://schemas.microsoft.com/office/word/2016/wordml/cid" xmlns:w16="http://schemas.microsoft.com/office/word/2018/wordml" xmlns:w16sdtdh="http://schemas.microsoft.com/office/word/2020/wordml/sdtdatahash" xmlns:w16se="http://schemas.microsoft.com/office/word/2015/wordml/symex" mc:Ignorable="w14 w15 w16se w16cid w16 w16cex w16sdtdh">
   <w:docDefaults>
     <w:rPrDefault>
       <w:rPr>
@@ -5920,7 +5069,7 @@
       </w:pPr>
     </w:pPrDefault>
   </w:docDefaults>
-  <w:latentStyles w:defLockedState="0" w:defUIPriority="0" w:defSemiHidden="0" w:defUnhideWhenUsed="0" w:defQFormat="0" w:count="371">
+  <w:latentStyles w:defLockedState="0" w:defUIPriority="0" w:defSemiHidden="0" w:defUnhideWhenUsed="0" w:defQFormat="0" w:count="376">
     <w:lsdException w:name="Normal" w:qFormat="1"/>
     <w:lsdException w:name="heading 1" w:uiPriority="9" w:qFormat="1"/>
     <w:lsdException w:name="heading 2" w:uiPriority="9" w:qFormat="1"/>
@@ -6020,7 +5169,6 @@
     <w:lsdException w:name="HTML Sample" w:semiHidden="1" w:unhideWhenUsed="1"/>
     <w:lsdException w:name="HTML Typewriter" w:semiHidden="1" w:unhideWhenUsed="1"/>
     <w:lsdException w:name="HTML Variable" w:semiHidden="1" w:unhideWhenUsed="1"/>
-    <w:lsdException w:name="Normal Table" w:semiHidden="1" w:unhideWhenUsed="1"/>
     <w:lsdException w:name="annotation subject" w:semiHidden="1" w:unhideWhenUsed="1"/>
     <w:lsdException w:name="No List" w:semiHidden="1" w:unhideWhenUsed="1"/>
     <w:lsdException w:name="Outline List 1" w:semiHidden="1" w:unhideWhenUsed="1"/>
@@ -6063,11 +5211,8 @@
     <w:lsdException w:name="Table Contemporary" w:semiHidden="1" w:unhideWhenUsed="1"/>
     <w:lsdException w:name="Table Elegant" w:semiHidden="1" w:unhideWhenUsed="1"/>
     <w:lsdException w:name="Table Professional" w:semiHidden="1" w:unhideWhenUsed="1"/>
-    <w:lsdException w:name="Table Subtle 1" w:semiHidden="1" w:unhideWhenUsed="1"/>
     <w:lsdException w:name="Table Subtle 2" w:semiHidden="1" w:unhideWhenUsed="1"/>
     <w:lsdException w:name="Table Web 1" w:semiHidden="1" w:unhideWhenUsed="1"/>
-    <w:lsdException w:name="Table Web 2" w:semiHidden="1" w:unhideWhenUsed="1"/>
-    <w:lsdException w:name="Table Web 3" w:semiHidden="1" w:unhideWhenUsed="1"/>
     <w:lsdException w:name="Balloon Text" w:semiHidden="1" w:unhideWhenUsed="1"/>
     <w:lsdException w:name="Table Grid" w:uiPriority="59"/>
     <w:lsdException w:name="Table Theme" w:semiHidden="1" w:unhideWhenUsed="1"/>
@@ -6286,6 +5431,11 @@
     <w:lsdException w:name="List Table 5 Dark Accent 6" w:uiPriority="50"/>
     <w:lsdException w:name="List Table 6 Colorful Accent 6" w:uiPriority="51"/>
     <w:lsdException w:name="List Table 7 Colorful Accent 6" w:uiPriority="52"/>
+    <w:lsdException w:name="Mention" w:semiHidden="1" w:uiPriority="99" w:unhideWhenUsed="1"/>
+    <w:lsdException w:name="Smart Hyperlink" w:semiHidden="1" w:uiPriority="99" w:unhideWhenUsed="1"/>
+    <w:lsdException w:name="Hashtag" w:semiHidden="1" w:uiPriority="99" w:unhideWhenUsed="1"/>
+    <w:lsdException w:name="Unresolved Mention" w:semiHidden="1" w:uiPriority="99" w:unhideWhenUsed="1"/>
+    <w:lsdException w:name="Smart Link" w:semiHidden="1" w:uiPriority="99" w:unhideWhenUsed="1"/>
   </w:latentStyles>
   <w:style w:type="paragraph" w:default="1" w:styleId="Normal">
     <w:name w:val="Normal"/>

</xml_diff>